<commit_message>
Update A Glance of Major Cities in Canada.docx
</commit_message>
<xml_diff>
--- a/Battle of Neighborhoods/A Glance of Major Cities in Canada.docx
+++ b/Battle of Neighborhoods/A Glance of Major Cities in Canada.docx
@@ -65,14 +65,1920 @@
         <w:t>Wenjing Huang</w:t>
       </w:r>
     </w:p>
-    <w:p/>
+    <w:sdt>
+      <w:sdtPr>
+        <w:rPr>
+          <w:rFonts w:ascii="Palatino Linotype" w:eastAsiaTheme="minorHAnsi" w:hAnsi="Palatino Linotype" w:cstheme="minorBidi"/>
+          <w:color w:val="auto"/>
+          <w:sz w:val="22"/>
+          <w:szCs w:val="22"/>
+        </w:rPr>
+        <w:id w:val="-881482515"/>
+        <w:docPartObj>
+          <w:docPartGallery w:val="Table of Contents"/>
+          <w:docPartUnique/>
+        </w:docPartObj>
+      </w:sdtPr>
+      <w:sdtEndPr>
+        <w:rPr>
+          <w:b/>
+          <w:bCs/>
+          <w:noProof/>
+        </w:rPr>
+      </w:sdtEndPr>
+      <w:sdtContent>
+        <w:p>
+          <w:pPr>
+            <w:pStyle w:val="TOCHeading"/>
+            <w:rPr>
+              <w:rFonts w:ascii="Century Gothic" w:hAnsi="Century Gothic"/>
+            </w:rPr>
+          </w:pPr>
+          <w:r>
+            <w:rPr>
+              <w:rFonts w:ascii="Century Gothic" w:hAnsi="Century Gothic"/>
+            </w:rPr>
+            <w:t>Contents</w:t>
+          </w:r>
+        </w:p>
+        <w:p>
+          <w:pPr>
+            <w:pStyle w:val="TOC1"/>
+            <w:tabs>
+              <w:tab w:val="right" w:leader="dot" w:pos="10250"/>
+            </w:tabs>
+            <w:rPr>
+              <w:noProof/>
+            </w:rPr>
+          </w:pPr>
+          <w:r>
+            <w:fldChar w:fldCharType="begin"/>
+          </w:r>
+          <w:r>
+            <w:instrText xml:space="preserve"> TOC \o "1-3" \h \z \u </w:instrText>
+          </w:r>
+          <w:r>
+            <w:fldChar w:fldCharType="separate"/>
+          </w:r>
+          <w:hyperlink w:anchor="_Toc18276942" w:history="1">
+            <w:r>
+              <w:rPr>
+                <w:rStyle w:val="Hyperlink"/>
+                <w:noProof/>
+              </w:rPr>
+              <w:t>Abstract</w:t>
+            </w:r>
+            <w:r>
+              <w:rPr>
+                <w:noProof/>
+                <w:webHidden/>
+              </w:rPr>
+              <w:tab/>
+            </w:r>
+            <w:r>
+              <w:rPr>
+                <w:noProof/>
+                <w:webHidden/>
+              </w:rPr>
+              <w:fldChar w:fldCharType="begin"/>
+            </w:r>
+            <w:r>
+              <w:rPr>
+                <w:noProof/>
+                <w:webHidden/>
+              </w:rPr>
+              <w:instrText xml:space="preserve"> PAGEREF _Toc18276942 \h </w:instrText>
+            </w:r>
+            <w:r>
+              <w:rPr>
+                <w:noProof/>
+                <w:webHidden/>
+              </w:rPr>
+            </w:r>
+            <w:r>
+              <w:rPr>
+                <w:noProof/>
+                <w:webHidden/>
+              </w:rPr>
+              <w:fldChar w:fldCharType="separate"/>
+            </w:r>
+            <w:r>
+              <w:rPr>
+                <w:noProof/>
+                <w:webHidden/>
+              </w:rPr>
+              <w:t>2</w:t>
+            </w:r>
+            <w:r>
+              <w:rPr>
+                <w:noProof/>
+                <w:webHidden/>
+              </w:rPr>
+              <w:fldChar w:fldCharType="end"/>
+            </w:r>
+          </w:hyperlink>
+        </w:p>
+        <w:p>
+          <w:pPr>
+            <w:pStyle w:val="TOC1"/>
+            <w:tabs>
+              <w:tab w:val="left" w:pos="440"/>
+              <w:tab w:val="right" w:leader="dot" w:pos="10250"/>
+            </w:tabs>
+            <w:rPr>
+              <w:noProof/>
+            </w:rPr>
+          </w:pPr>
+          <w:hyperlink w:anchor="_Toc18276943" w:history="1">
+            <w:r>
+              <w:rPr>
+                <w:rStyle w:val="Hyperlink"/>
+                <w:noProof/>
+              </w:rPr>
+              <w:t>1.</w:t>
+            </w:r>
+            <w:r>
+              <w:rPr>
+                <w:noProof/>
+              </w:rPr>
+              <w:tab/>
+            </w:r>
+            <w:r>
+              <w:rPr>
+                <w:rStyle w:val="Hyperlink"/>
+                <w:noProof/>
+              </w:rPr>
+              <w:t>Introduction</w:t>
+            </w:r>
+            <w:r>
+              <w:rPr>
+                <w:noProof/>
+                <w:webHidden/>
+              </w:rPr>
+              <w:tab/>
+            </w:r>
+            <w:r>
+              <w:rPr>
+                <w:noProof/>
+                <w:webHidden/>
+              </w:rPr>
+              <w:fldChar w:fldCharType="begin"/>
+            </w:r>
+            <w:r>
+              <w:rPr>
+                <w:noProof/>
+                <w:webHidden/>
+              </w:rPr>
+              <w:instrText xml:space="preserve"> PAGEREF _Toc18276943 \h </w:instrText>
+            </w:r>
+            <w:r>
+              <w:rPr>
+                <w:noProof/>
+                <w:webHidden/>
+              </w:rPr>
+            </w:r>
+            <w:r>
+              <w:rPr>
+                <w:noProof/>
+                <w:webHidden/>
+              </w:rPr>
+              <w:fldChar w:fldCharType="separate"/>
+            </w:r>
+            <w:r>
+              <w:rPr>
+                <w:noProof/>
+                <w:webHidden/>
+              </w:rPr>
+              <w:t>2</w:t>
+            </w:r>
+            <w:r>
+              <w:rPr>
+                <w:noProof/>
+                <w:webHidden/>
+              </w:rPr>
+              <w:fldChar w:fldCharType="end"/>
+            </w:r>
+          </w:hyperlink>
+        </w:p>
+        <w:p>
+          <w:pPr>
+            <w:pStyle w:val="TOC2"/>
+            <w:tabs>
+              <w:tab w:val="left" w:pos="880"/>
+              <w:tab w:val="right" w:leader="dot" w:pos="10250"/>
+            </w:tabs>
+            <w:rPr>
+              <w:noProof/>
+            </w:rPr>
+          </w:pPr>
+          <w:hyperlink w:anchor="_Toc18276944" w:history="1">
+            <w:r>
+              <w:rPr>
+                <w:rStyle w:val="Hyperlink"/>
+                <w:bCs/>
+                <w:noProof/>
+              </w:rPr>
+              <w:t>1.1.</w:t>
+            </w:r>
+            <w:r>
+              <w:rPr>
+                <w:noProof/>
+              </w:rPr>
+              <w:tab/>
+            </w:r>
+            <w:r>
+              <w:rPr>
+                <w:rStyle w:val="Hyperlink"/>
+                <w:noProof/>
+              </w:rPr>
+              <w:t>The inspiration of the business problem</w:t>
+            </w:r>
+            <w:r>
+              <w:rPr>
+                <w:noProof/>
+                <w:webHidden/>
+              </w:rPr>
+              <w:tab/>
+            </w:r>
+            <w:r>
+              <w:rPr>
+                <w:noProof/>
+                <w:webHidden/>
+              </w:rPr>
+              <w:fldChar w:fldCharType="begin"/>
+            </w:r>
+            <w:r>
+              <w:rPr>
+                <w:noProof/>
+                <w:webHidden/>
+              </w:rPr>
+              <w:instrText xml:space="preserve"> PAGEREF _Toc18276944 \h </w:instrText>
+            </w:r>
+            <w:r>
+              <w:rPr>
+                <w:noProof/>
+                <w:webHidden/>
+              </w:rPr>
+            </w:r>
+            <w:r>
+              <w:rPr>
+                <w:noProof/>
+                <w:webHidden/>
+              </w:rPr>
+              <w:fldChar w:fldCharType="separate"/>
+            </w:r>
+            <w:r>
+              <w:rPr>
+                <w:noProof/>
+                <w:webHidden/>
+              </w:rPr>
+              <w:t>2</w:t>
+            </w:r>
+            <w:r>
+              <w:rPr>
+                <w:noProof/>
+                <w:webHidden/>
+              </w:rPr>
+              <w:fldChar w:fldCharType="end"/>
+            </w:r>
+          </w:hyperlink>
+        </w:p>
+        <w:p>
+          <w:pPr>
+            <w:pStyle w:val="TOC2"/>
+            <w:tabs>
+              <w:tab w:val="left" w:pos="880"/>
+              <w:tab w:val="right" w:leader="dot" w:pos="10250"/>
+            </w:tabs>
+            <w:rPr>
+              <w:noProof/>
+            </w:rPr>
+          </w:pPr>
+          <w:hyperlink w:anchor="_Toc18276945" w:history="1">
+            <w:r>
+              <w:rPr>
+                <w:rStyle w:val="Hyperlink"/>
+                <w:bCs/>
+                <w:noProof/>
+              </w:rPr>
+              <w:t>1.2.</w:t>
+            </w:r>
+            <w:r>
+              <w:rPr>
+                <w:noProof/>
+              </w:rPr>
+              <w:tab/>
+            </w:r>
+            <w:r>
+              <w:rPr>
+                <w:rStyle w:val="Hyperlink"/>
+                <w:noProof/>
+              </w:rPr>
+              <w:t>The generalization and application of the analysis</w:t>
+            </w:r>
+            <w:r>
+              <w:rPr>
+                <w:noProof/>
+                <w:webHidden/>
+              </w:rPr>
+              <w:tab/>
+            </w:r>
+            <w:r>
+              <w:rPr>
+                <w:noProof/>
+                <w:webHidden/>
+              </w:rPr>
+              <w:fldChar w:fldCharType="begin"/>
+            </w:r>
+            <w:r>
+              <w:rPr>
+                <w:noProof/>
+                <w:webHidden/>
+              </w:rPr>
+              <w:instrText xml:space="preserve"> PAGEREF _Toc18276945 \h </w:instrText>
+            </w:r>
+            <w:r>
+              <w:rPr>
+                <w:noProof/>
+                <w:webHidden/>
+              </w:rPr>
+            </w:r>
+            <w:r>
+              <w:rPr>
+                <w:noProof/>
+                <w:webHidden/>
+              </w:rPr>
+              <w:fldChar w:fldCharType="separate"/>
+            </w:r>
+            <w:r>
+              <w:rPr>
+                <w:noProof/>
+                <w:webHidden/>
+              </w:rPr>
+              <w:t>2</w:t>
+            </w:r>
+            <w:r>
+              <w:rPr>
+                <w:noProof/>
+                <w:webHidden/>
+              </w:rPr>
+              <w:fldChar w:fldCharType="end"/>
+            </w:r>
+          </w:hyperlink>
+        </w:p>
+        <w:p>
+          <w:pPr>
+            <w:pStyle w:val="TOC1"/>
+            <w:tabs>
+              <w:tab w:val="left" w:pos="440"/>
+              <w:tab w:val="right" w:leader="dot" w:pos="10250"/>
+            </w:tabs>
+            <w:rPr>
+              <w:noProof/>
+            </w:rPr>
+          </w:pPr>
+          <w:hyperlink w:anchor="_Toc18276946" w:history="1">
+            <w:r>
+              <w:rPr>
+                <w:rStyle w:val="Hyperlink"/>
+                <w:noProof/>
+              </w:rPr>
+              <w:t>2.</w:t>
+            </w:r>
+            <w:r>
+              <w:rPr>
+                <w:noProof/>
+              </w:rPr>
+              <w:tab/>
+            </w:r>
+            <w:r>
+              <w:rPr>
+                <w:rStyle w:val="Hyperlink"/>
+                <w:noProof/>
+              </w:rPr>
+              <w:t>Data</w:t>
+            </w:r>
+            <w:r>
+              <w:rPr>
+                <w:noProof/>
+                <w:webHidden/>
+              </w:rPr>
+              <w:tab/>
+            </w:r>
+            <w:r>
+              <w:rPr>
+                <w:noProof/>
+                <w:webHidden/>
+              </w:rPr>
+              <w:fldChar w:fldCharType="begin"/>
+            </w:r>
+            <w:r>
+              <w:rPr>
+                <w:noProof/>
+                <w:webHidden/>
+              </w:rPr>
+              <w:instrText xml:space="preserve"> PAGEREF _Toc18276946 \h </w:instrText>
+            </w:r>
+            <w:r>
+              <w:rPr>
+                <w:noProof/>
+                <w:webHidden/>
+              </w:rPr>
+            </w:r>
+            <w:r>
+              <w:rPr>
+                <w:noProof/>
+                <w:webHidden/>
+              </w:rPr>
+              <w:fldChar w:fldCharType="separate"/>
+            </w:r>
+            <w:r>
+              <w:rPr>
+                <w:noProof/>
+                <w:webHidden/>
+              </w:rPr>
+              <w:t>2</w:t>
+            </w:r>
+            <w:r>
+              <w:rPr>
+                <w:noProof/>
+                <w:webHidden/>
+              </w:rPr>
+              <w:fldChar w:fldCharType="end"/>
+            </w:r>
+          </w:hyperlink>
+        </w:p>
+        <w:p>
+          <w:pPr>
+            <w:pStyle w:val="TOC2"/>
+            <w:tabs>
+              <w:tab w:val="left" w:pos="880"/>
+              <w:tab w:val="right" w:leader="dot" w:pos="10250"/>
+            </w:tabs>
+            <w:rPr>
+              <w:noProof/>
+            </w:rPr>
+          </w:pPr>
+          <w:hyperlink w:anchor="_Toc18276947" w:history="1">
+            <w:r>
+              <w:rPr>
+                <w:rStyle w:val="Hyperlink"/>
+                <w:bCs/>
+                <w:noProof/>
+              </w:rPr>
+              <w:t>2.1.</w:t>
+            </w:r>
+            <w:r>
+              <w:rPr>
+                <w:noProof/>
+              </w:rPr>
+              <w:tab/>
+            </w:r>
+            <w:r>
+              <w:rPr>
+                <w:rStyle w:val="Hyperlink"/>
+                <w:noProof/>
+              </w:rPr>
+              <w:t>Zip Code and Neighborhood</w:t>
+            </w:r>
+            <w:r>
+              <w:rPr>
+                <w:noProof/>
+                <w:webHidden/>
+              </w:rPr>
+              <w:tab/>
+            </w:r>
+            <w:r>
+              <w:rPr>
+                <w:noProof/>
+                <w:webHidden/>
+              </w:rPr>
+              <w:fldChar w:fldCharType="begin"/>
+            </w:r>
+            <w:r>
+              <w:rPr>
+                <w:noProof/>
+                <w:webHidden/>
+              </w:rPr>
+              <w:instrText xml:space="preserve"> PAGEREF _Toc18276947 \h </w:instrText>
+            </w:r>
+            <w:r>
+              <w:rPr>
+                <w:noProof/>
+                <w:webHidden/>
+              </w:rPr>
+            </w:r>
+            <w:r>
+              <w:rPr>
+                <w:noProof/>
+                <w:webHidden/>
+              </w:rPr>
+              <w:fldChar w:fldCharType="separate"/>
+            </w:r>
+            <w:r>
+              <w:rPr>
+                <w:noProof/>
+                <w:webHidden/>
+              </w:rPr>
+              <w:t>3</w:t>
+            </w:r>
+            <w:r>
+              <w:rPr>
+                <w:noProof/>
+                <w:webHidden/>
+              </w:rPr>
+              <w:fldChar w:fldCharType="end"/>
+            </w:r>
+          </w:hyperlink>
+        </w:p>
+        <w:p>
+          <w:pPr>
+            <w:pStyle w:val="TOC2"/>
+            <w:tabs>
+              <w:tab w:val="left" w:pos="880"/>
+              <w:tab w:val="right" w:leader="dot" w:pos="10250"/>
+            </w:tabs>
+            <w:rPr>
+              <w:noProof/>
+            </w:rPr>
+          </w:pPr>
+          <w:hyperlink w:anchor="_Toc18276948" w:history="1">
+            <w:r>
+              <w:rPr>
+                <w:rStyle w:val="Hyperlink"/>
+                <w:bCs/>
+                <w:noProof/>
+              </w:rPr>
+              <w:t>2.2.</w:t>
+            </w:r>
+            <w:r>
+              <w:rPr>
+                <w:noProof/>
+              </w:rPr>
+              <w:tab/>
+            </w:r>
+            <w:r>
+              <w:rPr>
+                <w:rStyle w:val="Hyperlink"/>
+                <w:noProof/>
+              </w:rPr>
+              <w:t>Coordinates</w:t>
+            </w:r>
+            <w:r>
+              <w:rPr>
+                <w:noProof/>
+                <w:webHidden/>
+              </w:rPr>
+              <w:tab/>
+            </w:r>
+            <w:r>
+              <w:rPr>
+                <w:noProof/>
+                <w:webHidden/>
+              </w:rPr>
+              <w:fldChar w:fldCharType="begin"/>
+            </w:r>
+            <w:r>
+              <w:rPr>
+                <w:noProof/>
+                <w:webHidden/>
+              </w:rPr>
+              <w:instrText xml:space="preserve"> PAGEREF _Toc18276948 \h </w:instrText>
+            </w:r>
+            <w:r>
+              <w:rPr>
+                <w:noProof/>
+                <w:webHidden/>
+              </w:rPr>
+            </w:r>
+            <w:r>
+              <w:rPr>
+                <w:noProof/>
+                <w:webHidden/>
+              </w:rPr>
+              <w:fldChar w:fldCharType="separate"/>
+            </w:r>
+            <w:r>
+              <w:rPr>
+                <w:noProof/>
+                <w:webHidden/>
+              </w:rPr>
+              <w:t>4</w:t>
+            </w:r>
+            <w:r>
+              <w:rPr>
+                <w:noProof/>
+                <w:webHidden/>
+              </w:rPr>
+              <w:fldChar w:fldCharType="end"/>
+            </w:r>
+          </w:hyperlink>
+        </w:p>
+        <w:p>
+          <w:pPr>
+            <w:pStyle w:val="TOC2"/>
+            <w:tabs>
+              <w:tab w:val="left" w:pos="880"/>
+              <w:tab w:val="right" w:leader="dot" w:pos="10250"/>
+            </w:tabs>
+            <w:rPr>
+              <w:noProof/>
+            </w:rPr>
+          </w:pPr>
+          <w:hyperlink w:anchor="_Toc18276949" w:history="1">
+            <w:r>
+              <w:rPr>
+                <w:rStyle w:val="Hyperlink"/>
+                <w:bCs/>
+                <w:noProof/>
+              </w:rPr>
+              <w:t>2.3.</w:t>
+            </w:r>
+            <w:r>
+              <w:rPr>
+                <w:noProof/>
+              </w:rPr>
+              <w:tab/>
+            </w:r>
+            <w:r>
+              <w:rPr>
+                <w:rStyle w:val="Hyperlink"/>
+                <w:noProof/>
+              </w:rPr>
+              <w:t>Venue Information</w:t>
+            </w:r>
+            <w:r>
+              <w:rPr>
+                <w:noProof/>
+                <w:webHidden/>
+              </w:rPr>
+              <w:tab/>
+            </w:r>
+            <w:r>
+              <w:rPr>
+                <w:noProof/>
+                <w:webHidden/>
+              </w:rPr>
+              <w:fldChar w:fldCharType="begin"/>
+            </w:r>
+            <w:r>
+              <w:rPr>
+                <w:noProof/>
+                <w:webHidden/>
+              </w:rPr>
+              <w:instrText xml:space="preserve"> PAGEREF _Toc18276949 \h </w:instrText>
+            </w:r>
+            <w:r>
+              <w:rPr>
+                <w:noProof/>
+                <w:webHidden/>
+              </w:rPr>
+            </w:r>
+            <w:r>
+              <w:rPr>
+                <w:noProof/>
+                <w:webHidden/>
+              </w:rPr>
+              <w:fldChar w:fldCharType="separate"/>
+            </w:r>
+            <w:r>
+              <w:rPr>
+                <w:noProof/>
+                <w:webHidden/>
+              </w:rPr>
+              <w:t>4</w:t>
+            </w:r>
+            <w:r>
+              <w:rPr>
+                <w:noProof/>
+                <w:webHidden/>
+              </w:rPr>
+              <w:fldChar w:fldCharType="end"/>
+            </w:r>
+          </w:hyperlink>
+        </w:p>
+        <w:p>
+          <w:pPr>
+            <w:pStyle w:val="TOC1"/>
+            <w:tabs>
+              <w:tab w:val="left" w:pos="440"/>
+              <w:tab w:val="right" w:leader="dot" w:pos="10250"/>
+            </w:tabs>
+            <w:rPr>
+              <w:noProof/>
+            </w:rPr>
+          </w:pPr>
+          <w:hyperlink w:anchor="_Toc18276950" w:history="1">
+            <w:r>
+              <w:rPr>
+                <w:rStyle w:val="Hyperlink"/>
+                <w:noProof/>
+              </w:rPr>
+              <w:t>3.</w:t>
+            </w:r>
+            <w:r>
+              <w:rPr>
+                <w:noProof/>
+              </w:rPr>
+              <w:tab/>
+            </w:r>
+            <w:r>
+              <w:rPr>
+                <w:rStyle w:val="Hyperlink"/>
+                <w:noProof/>
+              </w:rPr>
+              <w:t>Methodology</w:t>
+            </w:r>
+            <w:r>
+              <w:rPr>
+                <w:noProof/>
+                <w:webHidden/>
+              </w:rPr>
+              <w:tab/>
+            </w:r>
+            <w:r>
+              <w:rPr>
+                <w:noProof/>
+                <w:webHidden/>
+              </w:rPr>
+              <w:fldChar w:fldCharType="begin"/>
+            </w:r>
+            <w:r>
+              <w:rPr>
+                <w:noProof/>
+                <w:webHidden/>
+              </w:rPr>
+              <w:instrText xml:space="preserve"> PAGEREF _Toc18276950 \h </w:instrText>
+            </w:r>
+            <w:r>
+              <w:rPr>
+                <w:noProof/>
+                <w:webHidden/>
+              </w:rPr>
+            </w:r>
+            <w:r>
+              <w:rPr>
+                <w:noProof/>
+                <w:webHidden/>
+              </w:rPr>
+              <w:fldChar w:fldCharType="separate"/>
+            </w:r>
+            <w:r>
+              <w:rPr>
+                <w:noProof/>
+                <w:webHidden/>
+              </w:rPr>
+              <w:t>5</w:t>
+            </w:r>
+            <w:r>
+              <w:rPr>
+                <w:noProof/>
+                <w:webHidden/>
+              </w:rPr>
+              <w:fldChar w:fldCharType="end"/>
+            </w:r>
+          </w:hyperlink>
+        </w:p>
+        <w:p>
+          <w:pPr>
+            <w:pStyle w:val="TOC2"/>
+            <w:tabs>
+              <w:tab w:val="left" w:pos="880"/>
+              <w:tab w:val="right" w:leader="dot" w:pos="10250"/>
+            </w:tabs>
+            <w:rPr>
+              <w:noProof/>
+            </w:rPr>
+          </w:pPr>
+          <w:hyperlink w:anchor="_Toc18276951" w:history="1">
+            <w:r>
+              <w:rPr>
+                <w:rStyle w:val="Hyperlink"/>
+                <w:bCs/>
+                <w:noProof/>
+              </w:rPr>
+              <w:t>3.1.</w:t>
+            </w:r>
+            <w:r>
+              <w:rPr>
+                <w:noProof/>
+              </w:rPr>
+              <w:tab/>
+            </w:r>
+            <w:r>
+              <w:rPr>
+                <w:rStyle w:val="Hyperlink"/>
+                <w:noProof/>
+              </w:rPr>
+              <w:t>Overview of the cities</w:t>
+            </w:r>
+            <w:r>
+              <w:rPr>
+                <w:noProof/>
+                <w:webHidden/>
+              </w:rPr>
+              <w:tab/>
+            </w:r>
+            <w:r>
+              <w:rPr>
+                <w:noProof/>
+                <w:webHidden/>
+              </w:rPr>
+              <w:fldChar w:fldCharType="begin"/>
+            </w:r>
+            <w:r>
+              <w:rPr>
+                <w:noProof/>
+                <w:webHidden/>
+              </w:rPr>
+              <w:instrText xml:space="preserve"> PAGEREF _Toc18276951 \h </w:instrText>
+            </w:r>
+            <w:r>
+              <w:rPr>
+                <w:noProof/>
+                <w:webHidden/>
+              </w:rPr>
+            </w:r>
+            <w:r>
+              <w:rPr>
+                <w:noProof/>
+                <w:webHidden/>
+              </w:rPr>
+              <w:fldChar w:fldCharType="separate"/>
+            </w:r>
+            <w:r>
+              <w:rPr>
+                <w:noProof/>
+                <w:webHidden/>
+              </w:rPr>
+              <w:t>5</w:t>
+            </w:r>
+            <w:r>
+              <w:rPr>
+                <w:noProof/>
+                <w:webHidden/>
+              </w:rPr>
+              <w:fldChar w:fldCharType="end"/>
+            </w:r>
+          </w:hyperlink>
+        </w:p>
+        <w:p>
+          <w:pPr>
+            <w:pStyle w:val="TOC2"/>
+            <w:tabs>
+              <w:tab w:val="left" w:pos="880"/>
+              <w:tab w:val="right" w:leader="dot" w:pos="10250"/>
+            </w:tabs>
+            <w:rPr>
+              <w:noProof/>
+            </w:rPr>
+          </w:pPr>
+          <w:hyperlink w:anchor="_Toc18276952" w:history="1">
+            <w:r>
+              <w:rPr>
+                <w:rStyle w:val="Hyperlink"/>
+                <w:bCs/>
+                <w:noProof/>
+              </w:rPr>
+              <w:t>3.2.</w:t>
+            </w:r>
+            <w:r>
+              <w:rPr>
+                <w:noProof/>
+              </w:rPr>
+              <w:tab/>
+            </w:r>
+            <w:r>
+              <w:rPr>
+                <w:rStyle w:val="Hyperlink"/>
+                <w:noProof/>
+              </w:rPr>
+              <w:t>Neighborhood Clusters</w:t>
+            </w:r>
+            <w:r>
+              <w:rPr>
+                <w:noProof/>
+                <w:webHidden/>
+              </w:rPr>
+              <w:tab/>
+            </w:r>
+            <w:r>
+              <w:rPr>
+                <w:noProof/>
+                <w:webHidden/>
+              </w:rPr>
+              <w:fldChar w:fldCharType="begin"/>
+            </w:r>
+            <w:r>
+              <w:rPr>
+                <w:noProof/>
+                <w:webHidden/>
+              </w:rPr>
+              <w:instrText xml:space="preserve"> PAGEREF _Toc18276952 \h </w:instrText>
+            </w:r>
+            <w:r>
+              <w:rPr>
+                <w:noProof/>
+                <w:webHidden/>
+              </w:rPr>
+            </w:r>
+            <w:r>
+              <w:rPr>
+                <w:noProof/>
+                <w:webHidden/>
+              </w:rPr>
+              <w:fldChar w:fldCharType="separate"/>
+            </w:r>
+            <w:r>
+              <w:rPr>
+                <w:noProof/>
+                <w:webHidden/>
+              </w:rPr>
+              <w:t>6</w:t>
+            </w:r>
+            <w:r>
+              <w:rPr>
+                <w:noProof/>
+                <w:webHidden/>
+              </w:rPr>
+              <w:fldChar w:fldCharType="end"/>
+            </w:r>
+          </w:hyperlink>
+        </w:p>
+        <w:p>
+          <w:pPr>
+            <w:pStyle w:val="TOC2"/>
+            <w:tabs>
+              <w:tab w:val="left" w:pos="880"/>
+              <w:tab w:val="right" w:leader="dot" w:pos="10250"/>
+            </w:tabs>
+            <w:rPr>
+              <w:noProof/>
+            </w:rPr>
+          </w:pPr>
+          <w:hyperlink w:anchor="_Toc18276953" w:history="1">
+            <w:r>
+              <w:rPr>
+                <w:rStyle w:val="Hyperlink"/>
+                <w:bCs/>
+                <w:noProof/>
+              </w:rPr>
+              <w:t>3.3.</w:t>
+            </w:r>
+            <w:r>
+              <w:rPr>
+                <w:noProof/>
+              </w:rPr>
+              <w:tab/>
+            </w:r>
+            <w:r>
+              <w:rPr>
+                <w:rStyle w:val="Hyperlink"/>
+                <w:noProof/>
+              </w:rPr>
+              <w:t>Deep-dive into food selection</w:t>
+            </w:r>
+            <w:r>
+              <w:rPr>
+                <w:noProof/>
+                <w:webHidden/>
+              </w:rPr>
+              <w:tab/>
+            </w:r>
+            <w:r>
+              <w:rPr>
+                <w:noProof/>
+                <w:webHidden/>
+              </w:rPr>
+              <w:fldChar w:fldCharType="begin"/>
+            </w:r>
+            <w:r>
+              <w:rPr>
+                <w:noProof/>
+                <w:webHidden/>
+              </w:rPr>
+              <w:instrText xml:space="preserve"> PAGEREF _Toc18276953 \h </w:instrText>
+            </w:r>
+            <w:r>
+              <w:rPr>
+                <w:noProof/>
+                <w:webHidden/>
+              </w:rPr>
+            </w:r>
+            <w:r>
+              <w:rPr>
+                <w:noProof/>
+                <w:webHidden/>
+              </w:rPr>
+              <w:fldChar w:fldCharType="separate"/>
+            </w:r>
+            <w:r>
+              <w:rPr>
+                <w:noProof/>
+                <w:webHidden/>
+              </w:rPr>
+              <w:t>6</w:t>
+            </w:r>
+            <w:r>
+              <w:rPr>
+                <w:noProof/>
+                <w:webHidden/>
+              </w:rPr>
+              <w:fldChar w:fldCharType="end"/>
+            </w:r>
+          </w:hyperlink>
+        </w:p>
+        <w:p>
+          <w:pPr>
+            <w:pStyle w:val="TOC2"/>
+            <w:tabs>
+              <w:tab w:val="left" w:pos="880"/>
+              <w:tab w:val="right" w:leader="dot" w:pos="10250"/>
+            </w:tabs>
+            <w:rPr>
+              <w:noProof/>
+            </w:rPr>
+          </w:pPr>
+          <w:hyperlink w:anchor="_Toc18276954" w:history="1">
+            <w:r>
+              <w:rPr>
+                <w:rStyle w:val="Hyperlink"/>
+                <w:bCs/>
+                <w:noProof/>
+              </w:rPr>
+              <w:t>3.4.</w:t>
+            </w:r>
+            <w:r>
+              <w:rPr>
+                <w:noProof/>
+              </w:rPr>
+              <w:tab/>
+            </w:r>
+            <w:r>
+              <w:rPr>
+                <w:rStyle w:val="Hyperlink"/>
+                <w:noProof/>
+              </w:rPr>
+              <w:t>Deep-dive into activities</w:t>
+            </w:r>
+            <w:r>
+              <w:rPr>
+                <w:noProof/>
+                <w:webHidden/>
+              </w:rPr>
+              <w:tab/>
+            </w:r>
+            <w:r>
+              <w:rPr>
+                <w:noProof/>
+                <w:webHidden/>
+              </w:rPr>
+              <w:fldChar w:fldCharType="begin"/>
+            </w:r>
+            <w:r>
+              <w:rPr>
+                <w:noProof/>
+                <w:webHidden/>
+              </w:rPr>
+              <w:instrText xml:space="preserve"> PAGEREF _Toc18276954 \h </w:instrText>
+            </w:r>
+            <w:r>
+              <w:rPr>
+                <w:noProof/>
+                <w:webHidden/>
+              </w:rPr>
+            </w:r>
+            <w:r>
+              <w:rPr>
+                <w:noProof/>
+                <w:webHidden/>
+              </w:rPr>
+              <w:fldChar w:fldCharType="separate"/>
+            </w:r>
+            <w:r>
+              <w:rPr>
+                <w:noProof/>
+                <w:webHidden/>
+              </w:rPr>
+              <w:t>6</w:t>
+            </w:r>
+            <w:r>
+              <w:rPr>
+                <w:noProof/>
+                <w:webHidden/>
+              </w:rPr>
+              <w:fldChar w:fldCharType="end"/>
+            </w:r>
+          </w:hyperlink>
+        </w:p>
+        <w:p>
+          <w:pPr>
+            <w:pStyle w:val="TOC1"/>
+            <w:tabs>
+              <w:tab w:val="left" w:pos="440"/>
+              <w:tab w:val="right" w:leader="dot" w:pos="10250"/>
+            </w:tabs>
+            <w:rPr>
+              <w:noProof/>
+            </w:rPr>
+          </w:pPr>
+          <w:hyperlink w:anchor="_Toc18276955" w:history="1">
+            <w:r>
+              <w:rPr>
+                <w:rStyle w:val="Hyperlink"/>
+                <w:noProof/>
+              </w:rPr>
+              <w:t>4.</w:t>
+            </w:r>
+            <w:r>
+              <w:rPr>
+                <w:noProof/>
+              </w:rPr>
+              <w:tab/>
+            </w:r>
+            <w:r>
+              <w:rPr>
+                <w:rStyle w:val="Hyperlink"/>
+                <w:noProof/>
+              </w:rPr>
+              <w:t>Results</w:t>
+            </w:r>
+            <w:r>
+              <w:rPr>
+                <w:noProof/>
+                <w:webHidden/>
+              </w:rPr>
+              <w:tab/>
+            </w:r>
+            <w:r>
+              <w:rPr>
+                <w:noProof/>
+                <w:webHidden/>
+              </w:rPr>
+              <w:fldChar w:fldCharType="begin"/>
+            </w:r>
+            <w:r>
+              <w:rPr>
+                <w:noProof/>
+                <w:webHidden/>
+              </w:rPr>
+              <w:instrText xml:space="preserve"> PAGEREF _Toc18276955 \h </w:instrText>
+            </w:r>
+            <w:r>
+              <w:rPr>
+                <w:noProof/>
+                <w:webHidden/>
+              </w:rPr>
+            </w:r>
+            <w:r>
+              <w:rPr>
+                <w:noProof/>
+                <w:webHidden/>
+              </w:rPr>
+              <w:fldChar w:fldCharType="separate"/>
+            </w:r>
+            <w:r>
+              <w:rPr>
+                <w:noProof/>
+                <w:webHidden/>
+              </w:rPr>
+              <w:t>6</w:t>
+            </w:r>
+            <w:r>
+              <w:rPr>
+                <w:noProof/>
+                <w:webHidden/>
+              </w:rPr>
+              <w:fldChar w:fldCharType="end"/>
+            </w:r>
+          </w:hyperlink>
+        </w:p>
+        <w:p>
+          <w:pPr>
+            <w:pStyle w:val="TOC2"/>
+            <w:tabs>
+              <w:tab w:val="left" w:pos="880"/>
+              <w:tab w:val="right" w:leader="dot" w:pos="10250"/>
+            </w:tabs>
+            <w:rPr>
+              <w:noProof/>
+            </w:rPr>
+          </w:pPr>
+          <w:hyperlink w:anchor="_Toc18276956" w:history="1">
+            <w:r>
+              <w:rPr>
+                <w:rStyle w:val="Hyperlink"/>
+                <w:bCs/>
+                <w:noProof/>
+              </w:rPr>
+              <w:t>4.1.</w:t>
+            </w:r>
+            <w:r>
+              <w:rPr>
+                <w:noProof/>
+              </w:rPr>
+              <w:tab/>
+            </w:r>
+            <w:r>
+              <w:rPr>
+                <w:rStyle w:val="Hyperlink"/>
+                <w:noProof/>
+              </w:rPr>
+              <w:t>Overview of the cities</w:t>
+            </w:r>
+            <w:r>
+              <w:rPr>
+                <w:noProof/>
+                <w:webHidden/>
+              </w:rPr>
+              <w:tab/>
+            </w:r>
+            <w:r>
+              <w:rPr>
+                <w:noProof/>
+                <w:webHidden/>
+              </w:rPr>
+              <w:fldChar w:fldCharType="begin"/>
+            </w:r>
+            <w:r>
+              <w:rPr>
+                <w:noProof/>
+                <w:webHidden/>
+              </w:rPr>
+              <w:instrText xml:space="preserve"> PAGEREF _Toc18276956 \h </w:instrText>
+            </w:r>
+            <w:r>
+              <w:rPr>
+                <w:noProof/>
+                <w:webHidden/>
+              </w:rPr>
+            </w:r>
+            <w:r>
+              <w:rPr>
+                <w:noProof/>
+                <w:webHidden/>
+              </w:rPr>
+              <w:fldChar w:fldCharType="separate"/>
+            </w:r>
+            <w:r>
+              <w:rPr>
+                <w:noProof/>
+                <w:webHidden/>
+              </w:rPr>
+              <w:t>6</w:t>
+            </w:r>
+            <w:r>
+              <w:rPr>
+                <w:noProof/>
+                <w:webHidden/>
+              </w:rPr>
+              <w:fldChar w:fldCharType="end"/>
+            </w:r>
+          </w:hyperlink>
+        </w:p>
+        <w:p>
+          <w:pPr>
+            <w:pStyle w:val="TOC2"/>
+            <w:tabs>
+              <w:tab w:val="left" w:pos="880"/>
+              <w:tab w:val="right" w:leader="dot" w:pos="10250"/>
+            </w:tabs>
+            <w:rPr>
+              <w:noProof/>
+            </w:rPr>
+          </w:pPr>
+          <w:hyperlink w:anchor="_Toc18276957" w:history="1">
+            <w:r>
+              <w:rPr>
+                <w:rStyle w:val="Hyperlink"/>
+                <w:bCs/>
+                <w:noProof/>
+              </w:rPr>
+              <w:t>4.2.</w:t>
+            </w:r>
+            <w:r>
+              <w:rPr>
+                <w:noProof/>
+              </w:rPr>
+              <w:tab/>
+            </w:r>
+            <w:r>
+              <w:rPr>
+                <w:rStyle w:val="Hyperlink"/>
+                <w:noProof/>
+              </w:rPr>
+              <w:t>Neighborhood Clusters</w:t>
+            </w:r>
+            <w:r>
+              <w:rPr>
+                <w:noProof/>
+                <w:webHidden/>
+              </w:rPr>
+              <w:tab/>
+            </w:r>
+            <w:r>
+              <w:rPr>
+                <w:noProof/>
+                <w:webHidden/>
+              </w:rPr>
+              <w:fldChar w:fldCharType="begin"/>
+            </w:r>
+            <w:r>
+              <w:rPr>
+                <w:noProof/>
+                <w:webHidden/>
+              </w:rPr>
+              <w:instrText xml:space="preserve"> PAGEREF _Toc18276957 \h </w:instrText>
+            </w:r>
+            <w:r>
+              <w:rPr>
+                <w:noProof/>
+                <w:webHidden/>
+              </w:rPr>
+            </w:r>
+            <w:r>
+              <w:rPr>
+                <w:noProof/>
+                <w:webHidden/>
+              </w:rPr>
+              <w:fldChar w:fldCharType="separate"/>
+            </w:r>
+            <w:r>
+              <w:rPr>
+                <w:noProof/>
+                <w:webHidden/>
+              </w:rPr>
+              <w:t>7</w:t>
+            </w:r>
+            <w:r>
+              <w:rPr>
+                <w:noProof/>
+                <w:webHidden/>
+              </w:rPr>
+              <w:fldChar w:fldCharType="end"/>
+            </w:r>
+          </w:hyperlink>
+        </w:p>
+        <w:p>
+          <w:pPr>
+            <w:pStyle w:val="TOC3"/>
+            <w:tabs>
+              <w:tab w:val="right" w:leader="dot" w:pos="10250"/>
+            </w:tabs>
+            <w:rPr>
+              <w:noProof/>
+            </w:rPr>
+          </w:pPr>
+          <w:hyperlink w:anchor="_Toc18276958" w:history="1">
+            <w:r>
+              <w:rPr>
+                <w:rStyle w:val="Hyperlink"/>
+                <w:noProof/>
+              </w:rPr>
+              <w:t>4.2.1 Toronto</w:t>
+            </w:r>
+            <w:r>
+              <w:rPr>
+                <w:noProof/>
+                <w:webHidden/>
+              </w:rPr>
+              <w:tab/>
+            </w:r>
+            <w:r>
+              <w:rPr>
+                <w:noProof/>
+                <w:webHidden/>
+              </w:rPr>
+              <w:fldChar w:fldCharType="begin"/>
+            </w:r>
+            <w:r>
+              <w:rPr>
+                <w:noProof/>
+                <w:webHidden/>
+              </w:rPr>
+              <w:instrText xml:space="preserve"> PAGEREF _Toc18276958 \h </w:instrText>
+            </w:r>
+            <w:r>
+              <w:rPr>
+                <w:noProof/>
+                <w:webHidden/>
+              </w:rPr>
+            </w:r>
+            <w:r>
+              <w:rPr>
+                <w:noProof/>
+                <w:webHidden/>
+              </w:rPr>
+              <w:fldChar w:fldCharType="separate"/>
+            </w:r>
+            <w:r>
+              <w:rPr>
+                <w:noProof/>
+                <w:webHidden/>
+              </w:rPr>
+              <w:t>8</w:t>
+            </w:r>
+            <w:r>
+              <w:rPr>
+                <w:noProof/>
+                <w:webHidden/>
+              </w:rPr>
+              <w:fldChar w:fldCharType="end"/>
+            </w:r>
+          </w:hyperlink>
+        </w:p>
+        <w:p>
+          <w:pPr>
+            <w:pStyle w:val="TOC3"/>
+            <w:tabs>
+              <w:tab w:val="right" w:leader="dot" w:pos="10250"/>
+            </w:tabs>
+            <w:rPr>
+              <w:noProof/>
+            </w:rPr>
+          </w:pPr>
+          <w:hyperlink w:anchor="_Toc18276959" w:history="1">
+            <w:r>
+              <w:rPr>
+                <w:rStyle w:val="Hyperlink"/>
+                <w:noProof/>
+              </w:rPr>
+              <w:t>4.2.2 Vancouver</w:t>
+            </w:r>
+            <w:r>
+              <w:rPr>
+                <w:noProof/>
+                <w:webHidden/>
+              </w:rPr>
+              <w:tab/>
+            </w:r>
+            <w:r>
+              <w:rPr>
+                <w:noProof/>
+                <w:webHidden/>
+              </w:rPr>
+              <w:fldChar w:fldCharType="begin"/>
+            </w:r>
+            <w:r>
+              <w:rPr>
+                <w:noProof/>
+                <w:webHidden/>
+              </w:rPr>
+              <w:instrText xml:space="preserve"> PAGEREF _Toc18276959 \h </w:instrText>
+            </w:r>
+            <w:r>
+              <w:rPr>
+                <w:noProof/>
+                <w:webHidden/>
+              </w:rPr>
+            </w:r>
+            <w:r>
+              <w:rPr>
+                <w:noProof/>
+                <w:webHidden/>
+              </w:rPr>
+              <w:fldChar w:fldCharType="separate"/>
+            </w:r>
+            <w:r>
+              <w:rPr>
+                <w:noProof/>
+                <w:webHidden/>
+              </w:rPr>
+              <w:t>9</w:t>
+            </w:r>
+            <w:r>
+              <w:rPr>
+                <w:noProof/>
+                <w:webHidden/>
+              </w:rPr>
+              <w:fldChar w:fldCharType="end"/>
+            </w:r>
+          </w:hyperlink>
+        </w:p>
+        <w:p>
+          <w:pPr>
+            <w:pStyle w:val="TOC3"/>
+            <w:tabs>
+              <w:tab w:val="right" w:leader="dot" w:pos="10250"/>
+            </w:tabs>
+            <w:rPr>
+              <w:noProof/>
+            </w:rPr>
+          </w:pPr>
+          <w:hyperlink w:anchor="_Toc18276960" w:history="1">
+            <w:r>
+              <w:rPr>
+                <w:rStyle w:val="Hyperlink"/>
+                <w:noProof/>
+              </w:rPr>
+              <w:t>4.2.3. Ottawa</w:t>
+            </w:r>
+            <w:r>
+              <w:rPr>
+                <w:noProof/>
+                <w:webHidden/>
+              </w:rPr>
+              <w:tab/>
+            </w:r>
+            <w:r>
+              <w:rPr>
+                <w:noProof/>
+                <w:webHidden/>
+              </w:rPr>
+              <w:fldChar w:fldCharType="begin"/>
+            </w:r>
+            <w:r>
+              <w:rPr>
+                <w:noProof/>
+                <w:webHidden/>
+              </w:rPr>
+              <w:instrText xml:space="preserve"> PAGEREF _Toc18276960 \h </w:instrText>
+            </w:r>
+            <w:r>
+              <w:rPr>
+                <w:noProof/>
+                <w:webHidden/>
+              </w:rPr>
+            </w:r>
+            <w:r>
+              <w:rPr>
+                <w:noProof/>
+                <w:webHidden/>
+              </w:rPr>
+              <w:fldChar w:fldCharType="separate"/>
+            </w:r>
+            <w:r>
+              <w:rPr>
+                <w:noProof/>
+                <w:webHidden/>
+              </w:rPr>
+              <w:t>10</w:t>
+            </w:r>
+            <w:r>
+              <w:rPr>
+                <w:noProof/>
+                <w:webHidden/>
+              </w:rPr>
+              <w:fldChar w:fldCharType="end"/>
+            </w:r>
+          </w:hyperlink>
+        </w:p>
+        <w:p>
+          <w:pPr>
+            <w:pStyle w:val="TOC2"/>
+            <w:tabs>
+              <w:tab w:val="left" w:pos="880"/>
+              <w:tab w:val="right" w:leader="dot" w:pos="10250"/>
+            </w:tabs>
+            <w:rPr>
+              <w:noProof/>
+            </w:rPr>
+          </w:pPr>
+          <w:hyperlink w:anchor="_Toc18276961" w:history="1">
+            <w:r>
+              <w:rPr>
+                <w:rStyle w:val="Hyperlink"/>
+                <w:bCs/>
+                <w:noProof/>
+              </w:rPr>
+              <w:t>4.3.</w:t>
+            </w:r>
+            <w:r>
+              <w:rPr>
+                <w:noProof/>
+              </w:rPr>
+              <w:tab/>
+            </w:r>
+            <w:r>
+              <w:rPr>
+                <w:rStyle w:val="Hyperlink"/>
+                <w:noProof/>
+              </w:rPr>
+              <w:t>Deep-dive into food selection</w:t>
+            </w:r>
+            <w:r>
+              <w:rPr>
+                <w:noProof/>
+                <w:webHidden/>
+              </w:rPr>
+              <w:tab/>
+            </w:r>
+            <w:r>
+              <w:rPr>
+                <w:noProof/>
+                <w:webHidden/>
+              </w:rPr>
+              <w:fldChar w:fldCharType="begin"/>
+            </w:r>
+            <w:r>
+              <w:rPr>
+                <w:noProof/>
+                <w:webHidden/>
+              </w:rPr>
+              <w:instrText xml:space="preserve"> PAGEREF _Toc18276961 \h </w:instrText>
+            </w:r>
+            <w:r>
+              <w:rPr>
+                <w:noProof/>
+                <w:webHidden/>
+              </w:rPr>
+            </w:r>
+            <w:r>
+              <w:rPr>
+                <w:noProof/>
+                <w:webHidden/>
+              </w:rPr>
+              <w:fldChar w:fldCharType="separate"/>
+            </w:r>
+            <w:r>
+              <w:rPr>
+                <w:noProof/>
+                <w:webHidden/>
+              </w:rPr>
+              <w:t>11</w:t>
+            </w:r>
+            <w:r>
+              <w:rPr>
+                <w:noProof/>
+                <w:webHidden/>
+              </w:rPr>
+              <w:fldChar w:fldCharType="end"/>
+            </w:r>
+          </w:hyperlink>
+        </w:p>
+        <w:p>
+          <w:pPr>
+            <w:pStyle w:val="TOC2"/>
+            <w:tabs>
+              <w:tab w:val="left" w:pos="880"/>
+              <w:tab w:val="right" w:leader="dot" w:pos="10250"/>
+            </w:tabs>
+            <w:rPr>
+              <w:noProof/>
+            </w:rPr>
+          </w:pPr>
+          <w:hyperlink w:anchor="_Toc18276962" w:history="1">
+            <w:r>
+              <w:rPr>
+                <w:rStyle w:val="Hyperlink"/>
+                <w:bCs/>
+                <w:noProof/>
+              </w:rPr>
+              <w:t>4.4.</w:t>
+            </w:r>
+            <w:r>
+              <w:rPr>
+                <w:noProof/>
+              </w:rPr>
+              <w:tab/>
+            </w:r>
+            <w:r>
+              <w:rPr>
+                <w:rStyle w:val="Hyperlink"/>
+                <w:noProof/>
+              </w:rPr>
+              <w:t>Deep-dive into Activities</w:t>
+            </w:r>
+            <w:r>
+              <w:rPr>
+                <w:noProof/>
+                <w:webHidden/>
+              </w:rPr>
+              <w:tab/>
+            </w:r>
+            <w:r>
+              <w:rPr>
+                <w:noProof/>
+                <w:webHidden/>
+              </w:rPr>
+              <w:fldChar w:fldCharType="begin"/>
+            </w:r>
+            <w:r>
+              <w:rPr>
+                <w:noProof/>
+                <w:webHidden/>
+              </w:rPr>
+              <w:instrText xml:space="preserve"> PAGEREF _Toc18276962 \h </w:instrText>
+            </w:r>
+            <w:r>
+              <w:rPr>
+                <w:noProof/>
+                <w:webHidden/>
+              </w:rPr>
+            </w:r>
+            <w:r>
+              <w:rPr>
+                <w:noProof/>
+                <w:webHidden/>
+              </w:rPr>
+              <w:fldChar w:fldCharType="separate"/>
+            </w:r>
+            <w:r>
+              <w:rPr>
+                <w:noProof/>
+                <w:webHidden/>
+              </w:rPr>
+              <w:t>11</w:t>
+            </w:r>
+            <w:r>
+              <w:rPr>
+                <w:noProof/>
+                <w:webHidden/>
+              </w:rPr>
+              <w:fldChar w:fldCharType="end"/>
+            </w:r>
+          </w:hyperlink>
+        </w:p>
+        <w:p>
+          <w:pPr>
+            <w:pStyle w:val="TOC1"/>
+            <w:tabs>
+              <w:tab w:val="left" w:pos="440"/>
+              <w:tab w:val="right" w:leader="dot" w:pos="10250"/>
+            </w:tabs>
+            <w:rPr>
+              <w:noProof/>
+            </w:rPr>
+          </w:pPr>
+          <w:hyperlink w:anchor="_Toc18276963" w:history="1">
+            <w:r>
+              <w:rPr>
+                <w:rStyle w:val="Hyperlink"/>
+                <w:noProof/>
+              </w:rPr>
+              <w:t>5.</w:t>
+            </w:r>
+            <w:r>
+              <w:rPr>
+                <w:noProof/>
+              </w:rPr>
+              <w:tab/>
+            </w:r>
+            <w:r>
+              <w:rPr>
+                <w:rStyle w:val="Hyperlink"/>
+                <w:noProof/>
+              </w:rPr>
+              <w:t>Discussion</w:t>
+            </w:r>
+            <w:r>
+              <w:rPr>
+                <w:noProof/>
+                <w:webHidden/>
+              </w:rPr>
+              <w:tab/>
+            </w:r>
+            <w:r>
+              <w:rPr>
+                <w:noProof/>
+                <w:webHidden/>
+              </w:rPr>
+              <w:fldChar w:fldCharType="begin"/>
+            </w:r>
+            <w:r>
+              <w:rPr>
+                <w:noProof/>
+                <w:webHidden/>
+              </w:rPr>
+              <w:instrText xml:space="preserve"> PAGEREF _Toc18276963 \h </w:instrText>
+            </w:r>
+            <w:r>
+              <w:rPr>
+                <w:noProof/>
+                <w:webHidden/>
+              </w:rPr>
+            </w:r>
+            <w:r>
+              <w:rPr>
+                <w:noProof/>
+                <w:webHidden/>
+              </w:rPr>
+              <w:fldChar w:fldCharType="separate"/>
+            </w:r>
+            <w:r>
+              <w:rPr>
+                <w:noProof/>
+                <w:webHidden/>
+              </w:rPr>
+              <w:t>11</w:t>
+            </w:r>
+            <w:r>
+              <w:rPr>
+                <w:noProof/>
+                <w:webHidden/>
+              </w:rPr>
+              <w:fldChar w:fldCharType="end"/>
+            </w:r>
+          </w:hyperlink>
+        </w:p>
+        <w:p>
+          <w:pPr>
+            <w:pStyle w:val="TOC1"/>
+            <w:tabs>
+              <w:tab w:val="left" w:pos="440"/>
+              <w:tab w:val="right" w:leader="dot" w:pos="10250"/>
+            </w:tabs>
+            <w:rPr>
+              <w:noProof/>
+            </w:rPr>
+          </w:pPr>
+          <w:hyperlink w:anchor="_Toc18276964" w:history="1">
+            <w:r>
+              <w:rPr>
+                <w:rStyle w:val="Hyperlink"/>
+                <w:noProof/>
+              </w:rPr>
+              <w:t>6.</w:t>
+            </w:r>
+            <w:r>
+              <w:rPr>
+                <w:noProof/>
+              </w:rPr>
+              <w:tab/>
+            </w:r>
+            <w:r>
+              <w:rPr>
+                <w:rStyle w:val="Hyperlink"/>
+                <w:noProof/>
+              </w:rPr>
+              <w:t>Conclusion</w:t>
+            </w:r>
+            <w:r>
+              <w:rPr>
+                <w:noProof/>
+                <w:webHidden/>
+              </w:rPr>
+              <w:tab/>
+            </w:r>
+            <w:r>
+              <w:rPr>
+                <w:noProof/>
+                <w:webHidden/>
+              </w:rPr>
+              <w:fldChar w:fldCharType="begin"/>
+            </w:r>
+            <w:r>
+              <w:rPr>
+                <w:noProof/>
+                <w:webHidden/>
+              </w:rPr>
+              <w:instrText xml:space="preserve"> PAGEREF _Toc18276964 \h </w:instrText>
+            </w:r>
+            <w:r>
+              <w:rPr>
+                <w:noProof/>
+                <w:webHidden/>
+              </w:rPr>
+            </w:r>
+            <w:r>
+              <w:rPr>
+                <w:noProof/>
+                <w:webHidden/>
+              </w:rPr>
+              <w:fldChar w:fldCharType="separate"/>
+            </w:r>
+            <w:r>
+              <w:rPr>
+                <w:noProof/>
+                <w:webHidden/>
+              </w:rPr>
+              <w:t>12</w:t>
+            </w:r>
+            <w:r>
+              <w:rPr>
+                <w:noProof/>
+                <w:webHidden/>
+              </w:rPr>
+              <w:fldChar w:fldCharType="end"/>
+            </w:r>
+          </w:hyperlink>
+        </w:p>
+        <w:p>
+          <w:r>
+            <w:rPr>
+              <w:b/>
+              <w:bCs/>
+              <w:noProof/>
+            </w:rPr>
+            <w:fldChar w:fldCharType="end"/>
+          </w:r>
+        </w:p>
+      </w:sdtContent>
+    </w:sdt>
+    <w:p>
+      <w:bookmarkStart w:id="0" w:name="_GoBack"/>
+      <w:bookmarkEnd w:id="0"/>
+    </w:p>
     <w:p>
       <w:pPr>
         <w:pStyle w:val="Heading1"/>
       </w:pPr>
-      <w:r>
+      <w:bookmarkStart w:id="1" w:name="_Toc18276942"/>
+      <w:r>
+        <w:lastRenderedPageBreak/>
         <w:t>Abstract</w:t>
       </w:r>
+      <w:bookmarkEnd w:id="1"/>
     </w:p>
     <w:p>
       <w:r>
@@ -96,9 +2002,11 @@
           <w:numId w:val="2"/>
         </w:numPr>
       </w:pPr>
+      <w:bookmarkStart w:id="2" w:name="_Toc18276943"/>
       <w:r>
         <w:t>Introduction</w:t>
       </w:r>
+      <w:bookmarkEnd w:id="2"/>
     </w:p>
     <w:p>
       <w:pPr>
@@ -108,6 +2016,7 @@
           <w:numId w:val="2"/>
         </w:numPr>
       </w:pPr>
+      <w:bookmarkStart w:id="3" w:name="_Toc18276944"/>
       <w:r>
         <w:t xml:space="preserve">The inspiration of the </w:t>
       </w:r>
@@ -117,6 +2026,7 @@
       <w:r>
         <w:t>roblem</w:t>
       </w:r>
+      <w:bookmarkEnd w:id="3"/>
     </w:p>
     <w:p>
       <w:pPr>
@@ -229,9 +2139,11 @@
           <w:numId w:val="2"/>
         </w:numPr>
       </w:pPr>
+      <w:bookmarkStart w:id="4" w:name="_Toc18276945"/>
       <w:r>
         <w:t>The generalization and application of the analysis</w:t>
       </w:r>
+      <w:bookmarkEnd w:id="4"/>
     </w:p>
     <w:p>
       <w:pPr>
@@ -253,25 +2165,7 @@
         </w:numPr>
       </w:pPr>
       <w:r>
-        <w:t>Customers</w:t>
-      </w:r>
-      <w:r>
-        <w:t xml:space="preserve"> can select </w:t>
-      </w:r>
-      <w:r>
-        <w:t>any combination of</w:t>
-      </w:r>
-      <w:r>
-        <w:t xml:space="preserve"> cities they want to visit</w:t>
-      </w:r>
-      <w:r>
-        <w:t xml:space="preserve">, </w:t>
-      </w:r>
-      <w:r>
-        <w:t>rather than most of the current travel sites that provide plans for only fixed combination of cities</w:t>
-      </w:r>
-      <w:r>
-        <w:t>.</w:t>
+        <w:t>Customers can select any combination of cities they want to visit, rather than most of the current travel sites that provide plans for only fixed combination of cities.</w:t>
       </w:r>
     </w:p>
     <w:p>
@@ -279,16 +2173,7 @@
         <w:pStyle w:val="ListParagraph"/>
       </w:pPr>
       <w:r>
-        <w:t xml:space="preserve">Rather than just giving out plans, compare and contrast the cities from various perspective to give travelers more background information. Travelers can then refine their </w:t>
-      </w:r>
-      <w:r>
-        <w:t xml:space="preserve">own </w:t>
-      </w:r>
-      <w:r>
-        <w:t>plans to include/exclude, or increase/reduce time in certain cities based on what they see and what interest them</w:t>
-      </w:r>
-      <w:r>
-        <w:t>.</w:t>
+        <w:t>Rather than just giving out plans, compare and contrast the cities from various perspective to give travelers more background information. Travelers can then refine their own plans to include/exclude, or increase/reduce time in certain cities based on what they see and what interest them.</w:t>
       </w:r>
     </w:p>
     <w:p>
@@ -306,13 +2191,7 @@
         <w:t>y</w:t>
       </w:r>
       <w:r>
-        <w:t xml:space="preserve"> (such as food, culture, activities), customers can have an overview of what’s most popular and what’s most unique to each city, so that they can prioritize based on their own </w:t>
-      </w:r>
-      <w:r>
-        <w:t>preferences</w:t>
-      </w:r>
-      <w:r>
-        <w:t>.</w:t>
+        <w:t xml:space="preserve"> (such as food, culture, activities), customers can have an overview of what’s most popular and what’s most unique to each city, so that they can prioritize based on their own preferences.</w:t>
       </w:r>
     </w:p>
     <w:p>
@@ -349,10 +2228,11 @@
           <w:numId w:val="2"/>
         </w:numPr>
       </w:pPr>
-      <w:r>
-        <w:lastRenderedPageBreak/>
+      <w:bookmarkStart w:id="5" w:name="_Toc18276946"/>
+      <w:r>
         <w:t>Data</w:t>
       </w:r>
+      <w:bookmarkEnd w:id="5"/>
     </w:p>
     <w:p>
       <w:r>
@@ -397,6 +2277,7 @@
     </w:p>
     <w:p>
       <w:r>
+        <w:lastRenderedPageBreak/>
         <w:t>I will discuss each of these in the upcoming section.</w:t>
       </w:r>
     </w:p>
@@ -408,9 +2289,11 @@
           <w:numId w:val="2"/>
         </w:numPr>
       </w:pPr>
+      <w:bookmarkStart w:id="6" w:name="_Toc18276947"/>
       <w:r>
         <w:t>Zip Code and Neighborhood</w:t>
       </w:r>
+      <w:bookmarkEnd w:id="6"/>
     </w:p>
     <w:p>
       <w:pPr>
@@ -451,10 +2334,7 @@
         <w:t xml:space="preserve">Wikipedia page that contains </w:t>
       </w:r>
       <w:r>
-        <w:t xml:space="preserve">well-formatted data source </w:t>
-      </w:r>
-      <w:r>
-        <w:t>that contains zip code – neighborhood information:</w:t>
+        <w:t>well-formatted data source that contains zip code – neighborhood information:</w:t>
       </w:r>
       <w:r>
         <w:t xml:space="preserve"> </w:t>
@@ -482,6 +2362,9 @@
         </w:rPr>
       </w:pPr>
       <w:r>
+        <w:rPr>
+          <w:noProof/>
+        </w:rPr>
         <w:drawing>
           <wp:inline distT="0" distB="0" distL="0" distR="0" wp14:anchorId="655F4034" wp14:editId="45623608">
             <wp:extent cx="4281469" cy="3962400"/>
@@ -583,7 +2466,6 @@
           <w:b/>
           <w:bCs/>
         </w:rPr>
-        <w:lastRenderedPageBreak/>
         <w:t>Vancouver and Ottawa – more processing needed</w:t>
       </w:r>
     </w:p>
@@ -647,9 +2529,13 @@
         <w:jc w:val="center"/>
       </w:pPr>
       <w:r>
+        <w:lastRenderedPageBreak/>
         <w:br/>
       </w:r>
       <w:r>
+        <w:rPr>
+          <w:noProof/>
+        </w:rPr>
         <w:drawing>
           <wp:inline distT="0" distB="0" distL="0" distR="0" wp14:anchorId="40B0DCF0" wp14:editId="49090FE8">
             <wp:extent cx="5362575" cy="2469084"/>
@@ -736,9 +2622,11 @@
           <w:numId w:val="2"/>
         </w:numPr>
       </w:pPr>
+      <w:bookmarkStart w:id="7" w:name="_Toc18276948"/>
       <w:r>
         <w:t>Coordinates</w:t>
       </w:r>
+      <w:bookmarkEnd w:id="7"/>
     </w:p>
     <w:p>
       <w:pPr>
@@ -791,6 +2679,7 @@
           <w:numId w:val="2"/>
         </w:numPr>
       </w:pPr>
+      <w:bookmarkStart w:id="8" w:name="_Toc18276949"/>
       <w:r>
         <w:t>Venue Inf</w:t>
       </w:r>
@@ -800,6 +2689,7 @@
       <w:r>
         <w:t>mation</w:t>
       </w:r>
+      <w:bookmarkEnd w:id="8"/>
     </w:p>
     <w:p>
       <w:pPr>
@@ -814,7 +2704,6 @@
         <w:ind w:left="360"/>
       </w:pPr>
       <w:r>
-        <w:lastRenderedPageBreak/>
         <w:t>The format of the API is:</w:t>
       </w:r>
       <w:r>
@@ -852,6 +2741,10 @@
         <w:jc w:val="center"/>
       </w:pPr>
       <w:r>
+        <w:rPr>
+          <w:noProof/>
+        </w:rPr>
+        <w:lastRenderedPageBreak/>
         <w:drawing>
           <wp:inline distT="0" distB="0" distL="0" distR="0" wp14:anchorId="47EF7F1D" wp14:editId="4402DC2E">
             <wp:extent cx="6086475" cy="1292634"/>
@@ -1040,9 +2933,11 @@
           <w:numId w:val="2"/>
         </w:numPr>
       </w:pPr>
+      <w:bookmarkStart w:id="9" w:name="_Toc18276950"/>
       <w:r>
         <w:t>Methodology</w:t>
       </w:r>
+      <w:bookmarkEnd w:id="9"/>
     </w:p>
     <w:p>
       <w:pPr>
@@ -1052,9 +2947,11 @@
           <w:numId w:val="2"/>
         </w:numPr>
       </w:pPr>
+      <w:bookmarkStart w:id="10" w:name="_Toc18276951"/>
       <w:r>
         <w:t>Overview of the cities</w:t>
       </w:r>
+      <w:bookmarkEnd w:id="10"/>
     </w:p>
     <w:p>
       <w:pPr>
@@ -1069,7 +2966,6 @@
         <w:ind w:left="360"/>
       </w:pPr>
       <w:r>
-        <w:lastRenderedPageBreak/>
         <w:t xml:space="preserve">To achieve this, the frequency of each category group is calculated. </w:t>
       </w:r>
       <w:r>
@@ -1084,6 +2980,7 @@
         <w:rPr>
           <w:noProof/>
         </w:rPr>
+        <w:lastRenderedPageBreak/>
         <w:drawing>
           <wp:inline distT="0" distB="0" distL="0" distR="0" wp14:anchorId="53C48616" wp14:editId="19851FD0">
             <wp:extent cx="6067425" cy="884094"/>
@@ -1207,9 +3104,11 @@
           <w:numId w:val="2"/>
         </w:numPr>
       </w:pPr>
+      <w:bookmarkStart w:id="11" w:name="_Toc18276952"/>
       <w:r>
         <w:t>Neighborhood Clusters</w:t>
       </w:r>
+      <w:bookmarkEnd w:id="11"/>
     </w:p>
     <w:p>
       <w:pPr>
@@ -1246,9 +3145,11 @@
           <w:numId w:val="2"/>
         </w:numPr>
       </w:pPr>
+      <w:bookmarkStart w:id="12" w:name="_Toc18276953"/>
       <w:r>
         <w:t>Deep-dive into food selection</w:t>
       </w:r>
+      <w:bookmarkEnd w:id="12"/>
     </w:p>
     <w:p>
       <w:pPr>
@@ -1266,12 +3167,14 @@
           <w:numId w:val="2"/>
         </w:numPr>
       </w:pPr>
+      <w:bookmarkStart w:id="13" w:name="_Toc18276954"/>
       <w:r>
         <w:t xml:space="preserve">Deep-dive into </w:t>
       </w:r>
       <w:r>
         <w:t>activities</w:t>
       </w:r>
+      <w:bookmarkEnd w:id="13"/>
     </w:p>
     <w:p>
       <w:pPr>
@@ -1284,16 +3187,7 @@
         <w:t>"Outdoor", "Tourism", and "Historic/Museum" Category Groups</w:t>
       </w:r>
       <w:r>
-        <w:t xml:space="preserve">. </w:t>
-      </w:r>
-      <w:r>
-        <w:t xml:space="preserve">We will compare and contrast each city’s </w:t>
-      </w:r>
-      <w:r>
-        <w:t>activity options</w:t>
-      </w:r>
-      <w:r>
-        <w:t xml:space="preserve"> based on venue categories’ frequency ranks.</w:t>
+        <w:t>. We will compare and contrast each city’s activity options based on venue categories’ frequency ranks.</w:t>
       </w:r>
     </w:p>
     <w:p>
@@ -1304,9 +3198,11 @@
           <w:numId w:val="2"/>
         </w:numPr>
       </w:pPr>
+      <w:bookmarkStart w:id="14" w:name="_Toc18276955"/>
       <w:r>
         <w:t>Results</w:t>
       </w:r>
+      <w:bookmarkEnd w:id="14"/>
     </w:p>
     <w:p>
       <w:pPr>
@@ -1316,9 +3212,11 @@
           <w:numId w:val="2"/>
         </w:numPr>
       </w:pPr>
+      <w:bookmarkStart w:id="15" w:name="_Toc18276956"/>
       <w:r>
         <w:t>Overview of the cities</w:t>
       </w:r>
+      <w:bookmarkEnd w:id="15"/>
     </w:p>
     <w:p>
       <w:pPr>
@@ -1337,7 +3235,6 @@
         </w:numPr>
       </w:pPr>
       <w:r>
-        <w:lastRenderedPageBreak/>
         <w:t>Top 3 Venue Types (Category Groups)</w:t>
       </w:r>
     </w:p>
@@ -1362,6 +3259,7 @@
         </w:numPr>
       </w:pPr>
       <w:r>
+        <w:lastRenderedPageBreak/>
         <w:t>Other members in Top 3 Places: Coffee/Tea places are also among the top 3 venue types for all 3 cities. The remaining member in the top 3 places in both Ottawa and Vancouver is "Specialty Store", whereas in Vancouver "Specialty Food" made the 3rd place. This makes the density of food venues in downtown Vancouver the highest among the 3 cities.</w:t>
       </w:r>
     </w:p>
@@ -1529,9 +3427,11 @@
           <w:numId w:val="2"/>
         </w:numPr>
       </w:pPr>
+      <w:bookmarkStart w:id="16" w:name="_Toc18276957"/>
       <w:r>
         <w:t>Neighborhood Clusters</w:t>
       </w:r>
+      <w:bookmarkEnd w:id="16"/>
     </w:p>
     <w:p>
       <w:pPr>
@@ -1546,6 +3446,7 @@
         <w:pStyle w:val="Heading3"/>
         <w:ind w:left="360"/>
       </w:pPr>
+      <w:bookmarkStart w:id="17" w:name="_Toc18276958"/>
       <w:r>
         <w:lastRenderedPageBreak/>
         <w:t>4</w:t>
@@ -1553,6 +3454,7 @@
       <w:r>
         <w:t>.2.1 Toronto</w:t>
       </w:r>
+      <w:bookmarkEnd w:id="17"/>
     </w:p>
     <w:p>
       <w:pPr>
@@ -1752,6 +3654,7 @@
         <w:pStyle w:val="Heading3"/>
         <w:ind w:left="360"/>
       </w:pPr>
+      <w:bookmarkStart w:id="18" w:name="_Toc18276959"/>
       <w:r>
         <w:lastRenderedPageBreak/>
         <w:t>4</w:t>
@@ -1759,6 +3662,7 @@
       <w:r>
         <w:t>.2.2 Vancouver</w:t>
       </w:r>
+      <w:bookmarkEnd w:id="18"/>
     </w:p>
     <w:p>
       <w:pPr>
@@ -1848,15 +3752,13 @@
         </w:numPr>
       </w:pPr>
       <w:r>
-        <w:t>Center of entertainment and hotel/</w:t>
-      </w:r>
-      <w:proofErr w:type="spellStart"/>
-      <w:r>
-        <w:t>accomodation</w:t>
-      </w:r>
-      <w:proofErr w:type="spellEnd"/>
-      <w:r>
-        <w:t xml:space="preserve"> for the city, also has good amount of food selection including specialty food and general restaurant. Some training and education institution and outdoor facilities can also be found.</w:t>
+        <w:t>Center of entertainment and hotel/accom</w:t>
+      </w:r>
+      <w:r>
+        <w:t>m</w:t>
+      </w:r>
+      <w:r>
+        <w:t>odation for the city, also has good amount of food selection including specialty food and general restaurant. Some training and education institution and outdoor facilities can also be found.</w:t>
       </w:r>
     </w:p>
     <w:p>
@@ -1892,11 +3794,9 @@
       <w:r>
         <w:t xml:space="preserve">Higher centration of banks, public facilities, general shopping, grocery store/supermarket and pharmacies make it </w:t>
       </w:r>
-      <w:proofErr w:type="spellStart"/>
-      <w:r>
-        <w:t>conveneint</w:t>
-      </w:r>
-      <w:proofErr w:type="spellEnd"/>
+      <w:r>
+        <w:t>convenient</w:t>
+      </w:r>
       <w:r>
         <w:t xml:space="preserve"> for residents. It has a good amount of office buildings, making commute easier for office workers. </w:t>
       </w:r>
@@ -1912,19 +3812,15 @@
       <w:r>
         <w:t xml:space="preserve">Unlike residential areas in Toronto, this function area in Vancouver also has a good amount </w:t>
       </w:r>
-      <w:proofErr w:type="spellStart"/>
-      <w:r>
-        <w:t>ourdoor</w:t>
-      </w:r>
-      <w:proofErr w:type="spellEnd"/>
+      <w:r>
+        <w:t>of outdoor</w:t>
+      </w:r>
       <w:r>
         <w:t xml:space="preserve"> facilities, </w:t>
       </w:r>
-      <w:proofErr w:type="spellStart"/>
-      <w:r>
-        <w:t>trouism</w:t>
-      </w:r>
-      <w:proofErr w:type="spellEnd"/>
+      <w:r>
+        <w:t>tourism</w:t>
+      </w:r>
       <w:r>
         <w:t xml:space="preserve"> sites, historical sites and museums. </w:t>
       </w:r>
@@ -1973,11 +3869,9 @@
       <w:r>
         <w:t xml:space="preserve">This area is a good location for local cultural events and </w:t>
       </w:r>
-      <w:proofErr w:type="spellStart"/>
-      <w:r>
-        <w:t>entertaiment</w:t>
-      </w:r>
-      <w:proofErr w:type="spellEnd"/>
+      <w:r>
+        <w:t>entertainment</w:t>
+      </w:r>
       <w:r>
         <w:t>, with high concentration of bars, pubs, and lounges, decent entertainment, food venues, and historic sites/museums.</w:t>
       </w:r>
@@ -2021,13 +3915,12 @@
         <w:pStyle w:val="Heading3"/>
         <w:ind w:left="360"/>
       </w:pPr>
+      <w:bookmarkStart w:id="19" w:name="_Toc18276960"/>
       <w:r>
         <w:lastRenderedPageBreak/>
-        <w:t>4</w:t>
-      </w:r>
-      <w:r>
-        <w:t>.2.3. Ottawa</w:t>
-      </w:r>
+        <w:t>4.2.3. Ottawa</w:t>
+      </w:r>
+      <w:bookmarkEnd w:id="19"/>
     </w:p>
     <w:p>
       <w:pPr>
@@ -2269,10 +4162,12 @@
           <w:numId w:val="2"/>
         </w:numPr>
       </w:pPr>
+      <w:bookmarkStart w:id="20" w:name="_Toc18276961"/>
       <w:r>
         <w:lastRenderedPageBreak/>
         <w:t>Deep-dive into food selection</w:t>
       </w:r>
+      <w:bookmarkEnd w:id="20"/>
     </w:p>
     <w:p>
       <w:pPr>
@@ -2326,9 +4221,11 @@
           <w:numId w:val="2"/>
         </w:numPr>
       </w:pPr>
+      <w:bookmarkStart w:id="21" w:name="_Toc18276962"/>
       <w:r>
         <w:t>Deep-dive into Activities</w:t>
       </w:r>
+      <w:bookmarkEnd w:id="21"/>
     </w:p>
     <w:p>
       <w:pPr>
@@ -2381,15 +4278,104 @@
           <w:ilvl w:val="0"/>
           <w:numId w:val="2"/>
         </w:numPr>
+      </w:pPr>
+      <w:bookmarkStart w:id="22" w:name="_Toc18276963"/>
+      <w:r>
+        <w:t>Discussion</w:t>
+      </w:r>
+      <w:bookmarkEnd w:id="22"/>
+    </w:p>
+    <w:p>
+      <w:r>
+        <w:t>While working on this project, it came to my attention that the following areas will affect the accuracy and quality of the analyses:</w:t>
+      </w:r>
+    </w:p>
+    <w:p>
+      <w:pPr>
         <w:rPr>
-          <w:rFonts w:ascii="Palatino Linotype" w:hAnsi="Palatino Linotype"/>
+          <w:b/>
+          <w:bCs/>
         </w:rPr>
       </w:pPr>
       <w:r>
-        <w:t>Discussion</w:t>
-      </w:r>
-      <w:bookmarkStart w:id="0" w:name="_GoBack"/>
-      <w:bookmarkEnd w:id="0"/>
+        <w:rPr>
+          <w:b/>
+          <w:bCs/>
+        </w:rPr>
+        <w:t>Venue data categorization</w:t>
+      </w:r>
+    </w:p>
+    <w:p>
+      <w:r>
+        <w:t xml:space="preserve">the current venue category values seem to be quite liberal, sometimes inaccurate categorization may happen. This is common in user-submitted data. </w:t>
+      </w:r>
+    </w:p>
+    <w:p>
+      <w:r>
+        <w:t>When the data volume is big (in big cities like Vancouver), usually it won’t affect the overall quality of the analyses too much. But if the data volume is limited (like the few suburban neighborhoods in Ottawa), a few mis-classification may have bigger impact on overall accuracy of analyses. In this case, more human intervention/review of the data will be needed.</w:t>
+      </w:r>
+    </w:p>
+    <w:p>
+      <w:pPr>
+        <w:rPr>
+          <w:b/>
+          <w:bCs/>
+        </w:rPr>
+      </w:pPr>
+      <w:r>
+        <w:rPr>
+          <w:b/>
+          <w:bCs/>
+        </w:rPr>
+        <w:t>Granularity of venue category data</w:t>
+      </w:r>
+    </w:p>
+    <w:p>
+      <w:r>
+        <w:t>A</w:t>
+      </w:r>
+      <w:r>
+        <w:t xml:space="preserve">s discussed in the Data section, the current “Venue Category” data from Foursquare API is too detailed and granular. This will post challenges in clustering analysis. In this project, a manual grouping of the Venue Category data is performed, and it greatly helped the effectiveness of the clustering algorithm (the clusters based on Category Groups are </w:t>
+      </w:r>
+      <w:r>
+        <w:t xml:space="preserve">much cleaner and </w:t>
+      </w:r>
+      <w:r>
+        <w:t>more explainable than those based on the raw Venue Categories)</w:t>
+      </w:r>
+      <w:r>
+        <w:t xml:space="preserve">. </w:t>
+      </w:r>
+    </w:p>
+    <w:p>
+      <w:r>
+        <w:t>If this analysis were to be generalized to be used on more cities, a better method to create the Category Group will be needed. This can be done through a few different ways:</w:t>
+      </w:r>
+    </w:p>
+    <w:p>
+      <w:pPr>
+        <w:pStyle w:val="ListParagraph"/>
+        <w:numPr>
+          <w:ilvl w:val="0"/>
+          <w:numId w:val="19"/>
+        </w:numPr>
+      </w:pPr>
+      <w:r>
+        <w:t>Improvement of Foursquare data submission (make a mandatory Category Group field with pre-determined value selections upon venue creation)</w:t>
+      </w:r>
+    </w:p>
+    <w:p>
+      <w:pPr>
+        <w:pStyle w:val="ListParagraph"/>
+        <w:numPr>
+          <w:ilvl w:val="0"/>
+          <w:numId w:val="19"/>
+        </w:numPr>
+      </w:pPr>
+      <w:r>
+        <w:lastRenderedPageBreak/>
+        <w:t>A more intelligent algorithm to create the Category Group upon data processing. Regular Expression and/or other string analysis methods will need to be used.</w:t>
+      </w:r>
     </w:p>
     <w:p>
       <w:pPr>
@@ -2398,16 +4384,72 @@
           <w:ilvl w:val="0"/>
           <w:numId w:val="2"/>
         </w:numPr>
-        <w:rPr>
-          <w:rFonts w:ascii="Palatino Linotype" w:hAnsi="Palatino Linotype"/>
-        </w:rPr>
-      </w:pPr>
+      </w:pPr>
+      <w:bookmarkStart w:id="23" w:name="_Toc18276964"/>
       <w:r>
         <w:t>Conclusion</w:t>
       </w:r>
+      <w:bookmarkEnd w:id="23"/>
+    </w:p>
+    <w:p>
+      <w:r>
+        <w:t xml:space="preserve">Through the analyses of venues in the 3 major cities of Canada – Toronto, Vancouver, and Ottawa, we have gained knowledge of the similarities and dissimilarities of the cities. </w:t>
+      </w:r>
+    </w:p>
+    <w:p>
+      <w:pPr>
+        <w:pStyle w:val="ListParagraph"/>
+        <w:numPr>
+          <w:ilvl w:val="0"/>
+          <w:numId w:val="20"/>
+        </w:numPr>
+      </w:pPr>
+      <w:r>
+        <w:t xml:space="preserve">Toronto is a very diversified city, it has many facilities that make it convenient and comfortable for residents to live in, and it </w:t>
+      </w:r>
+      <w:r>
+        <w:t>also has many cultural and entertainment activities which makes it a very interesting place for tourists to visit.</w:t>
+      </w:r>
+    </w:p>
+    <w:p>
+      <w:pPr>
+        <w:pStyle w:val="ListParagraph"/>
+        <w:numPr>
+          <w:ilvl w:val="0"/>
+          <w:numId w:val="20"/>
+        </w:numPr>
+      </w:pPr>
+      <w:r>
+        <w:t xml:space="preserve">Vancouver is a city with significant immigrant presence and it has great food selections. It has many outdoor attractions which makes it a wonderful destination for nature lovers. It is also a great city for conventions and events. </w:t>
+      </w:r>
+    </w:p>
+    <w:p>
+      <w:pPr>
+        <w:pStyle w:val="ListParagraph"/>
+        <w:numPr>
+          <w:ilvl w:val="0"/>
+          <w:numId w:val="20"/>
+        </w:numPr>
+      </w:pPr>
+      <w:r>
+        <w:t xml:space="preserve">Ottawa as the capital of the country, it has many cultural and historical sites. The public transportation system is advanced here which makes it easy for visitors to get around. It is also a good place for shopping with a high concentration of department stores, shopping malls and specialty stores. </w:t>
+      </w:r>
+    </w:p>
+    <w:p>
+      <w:r>
+        <w:t xml:space="preserve">As a tourist, </w:t>
+      </w:r>
+      <w:r>
+        <w:t xml:space="preserve">this project provided me with clear pictures of the unique characteristics of the 3 cities, and I now have a clear vision and expectation when I visit the cities.   </w:t>
+      </w:r>
     </w:p>
     <w:sectPr>
-      <w:footerReference w:type="default" r:id="rId22"/>
+      <w:headerReference w:type="even" r:id="rId22"/>
+      <w:headerReference w:type="default" r:id="rId23"/>
+      <w:footerReference w:type="even" r:id="rId24"/>
+      <w:footerReference w:type="default" r:id="rId25"/>
+      <w:headerReference w:type="first" r:id="rId26"/>
+      <w:footerReference w:type="first" r:id="rId27"/>
       <w:pgSz w:w="12240" w:h="15840"/>
       <w:pgMar w:top="1170" w:right="990" w:bottom="900" w:left="990" w:header="720" w:footer="270" w:gutter="0"/>
       <w:cols w:space="720"/>
@@ -2443,6 +4485,16 @@
 </file>
 
 <file path=word/footer1.xml><?xml version="1.0" encoding="utf-8"?>
+<w:ftr xmlns:wpc="http://schemas.microsoft.com/office/word/2010/wordprocessingCanvas" xmlns:cx="http://schemas.microsoft.com/office/drawing/2014/chartex" xmlns:cx1="http://schemas.microsoft.com/office/drawing/2015/9/8/chartex" xmlns:cx2="http://schemas.microsoft.com/office/drawing/2015/10/21/chartex" xmlns:cx3="http://schemas.microsoft.com/office/drawing/2016/5/9/chartex" xmlns:cx4="http://schemas.microsoft.com/office/drawing/2016/5/10/chartex" xmlns:cx5="http://schemas.microsoft.com/office/drawing/2016/5/11/chartex" xmlns:cx6="http://schemas.microsoft.com/office/drawing/2016/5/12/chartex" xmlns:cx7="http://schemas.microsoft.com/office/drawing/2016/5/13/chartex" xmlns:cx8="http://schemas.microsoft.com/office/drawing/2016/5/14/chartex" xmlns:mc="http://schemas.openxmlformats.org/markup-compatibility/2006" xmlns:aink="http://schemas.microsoft.com/office/drawing/2016/ink" xmlns:am3d="http://schemas.microsoft.com/office/drawing/2017/model3d" xmlns:o="urn:schemas-microsoft-com:office:office" xmlns:r="http://schemas.openxmlformats.org/officeDocument/2006/relationships" xmlns:m="http://schemas.openxmlformats.org/officeDocument/2006/math" xmlns:v="urn:schemas-microsoft-com:vml" xmlns:wp14="http://schemas.microsoft.com/office/word/2010/wordprocessingDrawing" xmlns:wp="http://schemas.openxmlformats.org/drawingml/2006/wordprocessingDrawing" xmlns:w10="urn:schemas-microsoft-com:office:word" xmlns:w="http://schemas.openxmlformats.org/wordprocessingml/2006/main" xmlns:w14="http://schemas.microsoft.com/office/word/2010/wordml" xmlns:w15="http://schemas.microsoft.com/office/word/2012/wordml" xmlns:w16cid="http://schemas.microsoft.com/office/word/2016/wordml/cid" xmlns:w16se="http://schemas.microsoft.com/office/word/2015/wordml/symex" xmlns:wpg="http://schemas.microsoft.com/office/word/2010/wordprocessingGroup" xmlns:wpi="http://schemas.microsoft.com/office/word/2010/wordprocessingInk" xmlns:wne="http://schemas.microsoft.com/office/word/2006/wordml" xmlns:wps="http://schemas.microsoft.com/office/word/2010/wordprocessingShape" mc:Ignorable="w14 w15 w16se w16cid wp14">
+  <w:p>
+    <w:pPr>
+      <w:pStyle w:val="Footer"/>
+    </w:pPr>
+  </w:p>
+</w:ftr>
+</file>
+
+<file path=word/footer2.xml><?xml version="1.0" encoding="utf-8"?>
 <w:ftr xmlns:wpc="http://schemas.microsoft.com/office/word/2010/wordprocessingCanvas" xmlns:cx="http://schemas.microsoft.com/office/drawing/2014/chartex" xmlns:cx1="http://schemas.microsoft.com/office/drawing/2015/9/8/chartex" xmlns:cx2="http://schemas.microsoft.com/office/drawing/2015/10/21/chartex" xmlns:cx3="http://schemas.microsoft.com/office/drawing/2016/5/9/chartex" xmlns:cx4="http://schemas.microsoft.com/office/drawing/2016/5/10/chartex" xmlns:cx5="http://schemas.microsoft.com/office/drawing/2016/5/11/chartex" xmlns:cx6="http://schemas.microsoft.com/office/drawing/2016/5/12/chartex" xmlns:cx7="http://schemas.microsoft.com/office/drawing/2016/5/13/chartex" xmlns:cx8="http://schemas.microsoft.com/office/drawing/2016/5/14/chartex" xmlns:mc="http://schemas.openxmlformats.org/markup-compatibility/2006" xmlns:aink="http://schemas.microsoft.com/office/drawing/2016/ink" xmlns:am3d="http://schemas.microsoft.com/office/drawing/2017/model3d" xmlns:o="urn:schemas-microsoft-com:office:office" xmlns:r="http://schemas.openxmlformats.org/officeDocument/2006/relationships" xmlns:m="http://schemas.openxmlformats.org/officeDocument/2006/math" xmlns:v="urn:schemas-microsoft-com:vml" xmlns:wp14="http://schemas.microsoft.com/office/word/2010/wordprocessingDrawing" xmlns:wp="http://schemas.openxmlformats.org/drawingml/2006/wordprocessingDrawing" xmlns:w10="urn:schemas-microsoft-com:office:word" xmlns:w="http://schemas.openxmlformats.org/wordprocessingml/2006/main" xmlns:w14="http://schemas.microsoft.com/office/word/2010/wordml" xmlns:w15="http://schemas.microsoft.com/office/word/2012/wordml" xmlns:w16cid="http://schemas.microsoft.com/office/word/2016/wordml/cid" xmlns:w16se="http://schemas.microsoft.com/office/word/2015/wordml/symex" xmlns:wpg="http://schemas.microsoft.com/office/word/2010/wordprocessingGroup" xmlns:wpi="http://schemas.microsoft.com/office/word/2010/wordprocessingInk" xmlns:wne="http://schemas.microsoft.com/office/word/2006/wordml" xmlns:wps="http://schemas.microsoft.com/office/word/2010/wordprocessingShape" mc:Ignorable="w14 w15 w16se w16cid wp14">
   <w:sdt>
     <w:sdtPr>
@@ -2496,6 +4548,16 @@
 </w:ftr>
 </file>
 
+<file path=word/footer3.xml><?xml version="1.0" encoding="utf-8"?>
+<w:ftr xmlns:wpc="http://schemas.microsoft.com/office/word/2010/wordprocessingCanvas" xmlns:cx="http://schemas.microsoft.com/office/drawing/2014/chartex" xmlns:cx1="http://schemas.microsoft.com/office/drawing/2015/9/8/chartex" xmlns:cx2="http://schemas.microsoft.com/office/drawing/2015/10/21/chartex" xmlns:cx3="http://schemas.microsoft.com/office/drawing/2016/5/9/chartex" xmlns:cx4="http://schemas.microsoft.com/office/drawing/2016/5/10/chartex" xmlns:cx5="http://schemas.microsoft.com/office/drawing/2016/5/11/chartex" xmlns:cx6="http://schemas.microsoft.com/office/drawing/2016/5/12/chartex" xmlns:cx7="http://schemas.microsoft.com/office/drawing/2016/5/13/chartex" xmlns:cx8="http://schemas.microsoft.com/office/drawing/2016/5/14/chartex" xmlns:mc="http://schemas.openxmlformats.org/markup-compatibility/2006" xmlns:aink="http://schemas.microsoft.com/office/drawing/2016/ink" xmlns:am3d="http://schemas.microsoft.com/office/drawing/2017/model3d" xmlns:o="urn:schemas-microsoft-com:office:office" xmlns:r="http://schemas.openxmlformats.org/officeDocument/2006/relationships" xmlns:m="http://schemas.openxmlformats.org/officeDocument/2006/math" xmlns:v="urn:schemas-microsoft-com:vml" xmlns:wp14="http://schemas.microsoft.com/office/word/2010/wordprocessingDrawing" xmlns:wp="http://schemas.openxmlformats.org/drawingml/2006/wordprocessingDrawing" xmlns:w10="urn:schemas-microsoft-com:office:word" xmlns:w="http://schemas.openxmlformats.org/wordprocessingml/2006/main" xmlns:w14="http://schemas.microsoft.com/office/word/2010/wordml" xmlns:w15="http://schemas.microsoft.com/office/word/2012/wordml" xmlns:w16cid="http://schemas.microsoft.com/office/word/2016/wordml/cid" xmlns:w16se="http://schemas.microsoft.com/office/word/2015/wordml/symex" xmlns:wpg="http://schemas.microsoft.com/office/word/2010/wordprocessingGroup" xmlns:wpi="http://schemas.microsoft.com/office/word/2010/wordprocessingInk" xmlns:wne="http://schemas.microsoft.com/office/word/2006/wordml" xmlns:wps="http://schemas.microsoft.com/office/word/2010/wordprocessingShape" mc:Ignorable="w14 w15 w16se w16cid wp14">
+  <w:p>
+    <w:pPr>
+      <w:pStyle w:val="Footer"/>
+    </w:pPr>
+  </w:p>
+</w:ftr>
+</file>
+
 <file path=word/footnotes.xml><?xml version="1.0" encoding="utf-8"?>
 <w:footnotes xmlns:wpc="http://schemas.microsoft.com/office/word/2010/wordprocessingCanvas" xmlns:cx="http://schemas.microsoft.com/office/drawing/2014/chartex" xmlns:cx1="http://schemas.microsoft.com/office/drawing/2015/9/8/chartex" xmlns:cx2="http://schemas.microsoft.com/office/drawing/2015/10/21/chartex" xmlns:cx3="http://schemas.microsoft.com/office/drawing/2016/5/9/chartex" xmlns:cx4="http://schemas.microsoft.com/office/drawing/2016/5/10/chartex" xmlns:cx5="http://schemas.microsoft.com/office/drawing/2016/5/11/chartex" xmlns:cx6="http://schemas.microsoft.com/office/drawing/2016/5/12/chartex" xmlns:cx7="http://schemas.microsoft.com/office/drawing/2016/5/13/chartex" xmlns:cx8="http://schemas.microsoft.com/office/drawing/2016/5/14/chartex" xmlns:mc="http://schemas.openxmlformats.org/markup-compatibility/2006" xmlns:aink="http://schemas.microsoft.com/office/drawing/2016/ink" xmlns:am3d="http://schemas.microsoft.com/office/drawing/2017/model3d" xmlns:o="urn:schemas-microsoft-com:office:office" xmlns:r="http://schemas.openxmlformats.org/officeDocument/2006/relationships" xmlns:m="http://schemas.openxmlformats.org/officeDocument/2006/math" xmlns:v="urn:schemas-microsoft-com:vml" xmlns:wp14="http://schemas.microsoft.com/office/word/2010/wordprocessingDrawing" xmlns:wp="http://schemas.openxmlformats.org/drawingml/2006/wordprocessingDrawing" xmlns:w10="urn:schemas-microsoft-com:office:word" xmlns:w="http://schemas.openxmlformats.org/wordprocessingml/2006/main" xmlns:w14="http://schemas.microsoft.com/office/word/2010/wordml" xmlns:w15="http://schemas.microsoft.com/office/word/2012/wordml" xmlns:w16cid="http://schemas.microsoft.com/office/word/2016/wordml/cid" xmlns:w16se="http://schemas.microsoft.com/office/word/2015/wordml/symex" xmlns:wpg="http://schemas.microsoft.com/office/word/2010/wordprocessingGroup" xmlns:wpi="http://schemas.microsoft.com/office/word/2010/wordprocessingInk" xmlns:wne="http://schemas.microsoft.com/office/word/2006/wordml" xmlns:wps="http://schemas.microsoft.com/office/word/2010/wordprocessingShape" mc:Ignorable="w14 w15 w16se w16cid wp14">
   <w:footnote w:type="separator" w:id="-1">
@@ -2519,6 +4581,36 @@
     </w:p>
   </w:footnote>
 </w:footnotes>
+</file>
+
+<file path=word/header1.xml><?xml version="1.0" encoding="utf-8"?>
+<w:hdr xmlns:wpc="http://schemas.microsoft.com/office/word/2010/wordprocessingCanvas" xmlns:cx="http://schemas.microsoft.com/office/drawing/2014/chartex" xmlns:cx1="http://schemas.microsoft.com/office/drawing/2015/9/8/chartex" xmlns:cx2="http://schemas.microsoft.com/office/drawing/2015/10/21/chartex" xmlns:cx3="http://schemas.microsoft.com/office/drawing/2016/5/9/chartex" xmlns:cx4="http://schemas.microsoft.com/office/drawing/2016/5/10/chartex" xmlns:cx5="http://schemas.microsoft.com/office/drawing/2016/5/11/chartex" xmlns:cx6="http://schemas.microsoft.com/office/drawing/2016/5/12/chartex" xmlns:cx7="http://schemas.microsoft.com/office/drawing/2016/5/13/chartex" xmlns:cx8="http://schemas.microsoft.com/office/drawing/2016/5/14/chartex" xmlns:mc="http://schemas.openxmlformats.org/markup-compatibility/2006" xmlns:aink="http://schemas.microsoft.com/office/drawing/2016/ink" xmlns:am3d="http://schemas.microsoft.com/office/drawing/2017/model3d" xmlns:o="urn:schemas-microsoft-com:office:office" xmlns:r="http://schemas.openxmlformats.org/officeDocument/2006/relationships" xmlns:m="http://schemas.openxmlformats.org/officeDocument/2006/math" xmlns:v="urn:schemas-microsoft-com:vml" xmlns:wp14="http://schemas.microsoft.com/office/word/2010/wordprocessingDrawing" xmlns:wp="http://schemas.openxmlformats.org/drawingml/2006/wordprocessingDrawing" xmlns:w10="urn:schemas-microsoft-com:office:word" xmlns:w="http://schemas.openxmlformats.org/wordprocessingml/2006/main" xmlns:w14="http://schemas.microsoft.com/office/word/2010/wordml" xmlns:w15="http://schemas.microsoft.com/office/word/2012/wordml" xmlns:w16cid="http://schemas.microsoft.com/office/word/2016/wordml/cid" xmlns:w16se="http://schemas.microsoft.com/office/word/2015/wordml/symex" xmlns:wpg="http://schemas.microsoft.com/office/word/2010/wordprocessingGroup" xmlns:wpi="http://schemas.microsoft.com/office/word/2010/wordprocessingInk" xmlns:wne="http://schemas.microsoft.com/office/word/2006/wordml" xmlns:wps="http://schemas.microsoft.com/office/word/2010/wordprocessingShape" mc:Ignorable="w14 w15 w16se w16cid wp14">
+  <w:p>
+    <w:pPr>
+      <w:pStyle w:val="Header"/>
+    </w:pPr>
+  </w:p>
+</w:hdr>
+</file>
+
+<file path=word/header2.xml><?xml version="1.0" encoding="utf-8"?>
+<w:hdr xmlns:wpc="http://schemas.microsoft.com/office/word/2010/wordprocessingCanvas" xmlns:cx="http://schemas.microsoft.com/office/drawing/2014/chartex" xmlns:cx1="http://schemas.microsoft.com/office/drawing/2015/9/8/chartex" xmlns:cx2="http://schemas.microsoft.com/office/drawing/2015/10/21/chartex" xmlns:cx3="http://schemas.microsoft.com/office/drawing/2016/5/9/chartex" xmlns:cx4="http://schemas.microsoft.com/office/drawing/2016/5/10/chartex" xmlns:cx5="http://schemas.microsoft.com/office/drawing/2016/5/11/chartex" xmlns:cx6="http://schemas.microsoft.com/office/drawing/2016/5/12/chartex" xmlns:cx7="http://schemas.microsoft.com/office/drawing/2016/5/13/chartex" xmlns:cx8="http://schemas.microsoft.com/office/drawing/2016/5/14/chartex" xmlns:mc="http://schemas.openxmlformats.org/markup-compatibility/2006" xmlns:aink="http://schemas.microsoft.com/office/drawing/2016/ink" xmlns:am3d="http://schemas.microsoft.com/office/drawing/2017/model3d" xmlns:o="urn:schemas-microsoft-com:office:office" xmlns:r="http://schemas.openxmlformats.org/officeDocument/2006/relationships" xmlns:m="http://schemas.openxmlformats.org/officeDocument/2006/math" xmlns:v="urn:schemas-microsoft-com:vml" xmlns:wp14="http://schemas.microsoft.com/office/word/2010/wordprocessingDrawing" xmlns:wp="http://schemas.openxmlformats.org/drawingml/2006/wordprocessingDrawing" xmlns:w10="urn:schemas-microsoft-com:office:word" xmlns:w="http://schemas.openxmlformats.org/wordprocessingml/2006/main" xmlns:w14="http://schemas.microsoft.com/office/word/2010/wordml" xmlns:w15="http://schemas.microsoft.com/office/word/2012/wordml" xmlns:w16cid="http://schemas.microsoft.com/office/word/2016/wordml/cid" xmlns:w16se="http://schemas.microsoft.com/office/word/2015/wordml/symex" xmlns:wpg="http://schemas.microsoft.com/office/word/2010/wordprocessingGroup" xmlns:wpi="http://schemas.microsoft.com/office/word/2010/wordprocessingInk" xmlns:wne="http://schemas.microsoft.com/office/word/2006/wordml" xmlns:wps="http://schemas.microsoft.com/office/word/2010/wordprocessingShape" mc:Ignorable="w14 w15 w16se w16cid wp14">
+  <w:p>
+    <w:pPr>
+      <w:pStyle w:val="Header"/>
+    </w:pPr>
+  </w:p>
+</w:hdr>
+</file>
+
+<file path=word/header3.xml><?xml version="1.0" encoding="utf-8"?>
+<w:hdr xmlns:wpc="http://schemas.microsoft.com/office/word/2010/wordprocessingCanvas" xmlns:cx="http://schemas.microsoft.com/office/drawing/2014/chartex" xmlns:cx1="http://schemas.microsoft.com/office/drawing/2015/9/8/chartex" xmlns:cx2="http://schemas.microsoft.com/office/drawing/2015/10/21/chartex" xmlns:cx3="http://schemas.microsoft.com/office/drawing/2016/5/9/chartex" xmlns:cx4="http://schemas.microsoft.com/office/drawing/2016/5/10/chartex" xmlns:cx5="http://schemas.microsoft.com/office/drawing/2016/5/11/chartex" xmlns:cx6="http://schemas.microsoft.com/office/drawing/2016/5/12/chartex" xmlns:cx7="http://schemas.microsoft.com/office/drawing/2016/5/13/chartex" xmlns:cx8="http://schemas.microsoft.com/office/drawing/2016/5/14/chartex" xmlns:mc="http://schemas.openxmlformats.org/markup-compatibility/2006" xmlns:aink="http://schemas.microsoft.com/office/drawing/2016/ink" xmlns:am3d="http://schemas.microsoft.com/office/drawing/2017/model3d" xmlns:o="urn:schemas-microsoft-com:office:office" xmlns:r="http://schemas.openxmlformats.org/officeDocument/2006/relationships" xmlns:m="http://schemas.openxmlformats.org/officeDocument/2006/math" xmlns:v="urn:schemas-microsoft-com:vml" xmlns:wp14="http://schemas.microsoft.com/office/word/2010/wordprocessingDrawing" xmlns:wp="http://schemas.openxmlformats.org/drawingml/2006/wordprocessingDrawing" xmlns:w10="urn:schemas-microsoft-com:office:word" xmlns:w="http://schemas.openxmlformats.org/wordprocessingml/2006/main" xmlns:w14="http://schemas.microsoft.com/office/word/2010/wordml" xmlns:w15="http://schemas.microsoft.com/office/word/2012/wordml" xmlns:w16cid="http://schemas.microsoft.com/office/word/2016/wordml/cid" xmlns:w16se="http://schemas.microsoft.com/office/word/2015/wordml/symex" xmlns:wpg="http://schemas.microsoft.com/office/word/2010/wordprocessingGroup" xmlns:wpi="http://schemas.microsoft.com/office/word/2010/wordprocessingInk" xmlns:wne="http://schemas.microsoft.com/office/word/2006/wordml" xmlns:wps="http://schemas.microsoft.com/office/word/2010/wordprocessingShape" mc:Ignorable="w14 w15 w16se w16cid wp14">
+  <w:p>
+    <w:pPr>
+      <w:pStyle w:val="Header"/>
+    </w:pPr>
+  </w:p>
+</w:hdr>
 </file>
 
 <file path=word/numbering.xml><?xml version="1.0" encoding="utf-8"?>
@@ -3172,6 +5264,101 @@
     </w:lvl>
   </w:abstractNum>
   <w:abstractNum w:abstractNumId="7" w15:restartNumberingAfterBreak="0">
+    <w:nsid w:val="32257145"/>
+    <w:multiLevelType w:val="multilevel"/>
+    <w:tmpl w:val="175EF984"/>
+    <w:lvl w:ilvl="0">
+      <w:numFmt w:val="bullet"/>
+      <w:lvlText w:val="-"/>
+      <w:lvlJc w:val="left"/>
+      <w:pPr>
+        <w:ind w:left="360" w:hanging="360"/>
+      </w:pPr>
+      <w:rPr>
+        <w:rFonts w:ascii="Palatino Linotype" w:eastAsiaTheme="minorHAnsi" w:hAnsi="Palatino Linotype" w:cstheme="minorBidi" w:hint="default"/>
+      </w:rPr>
+    </w:lvl>
+    <w:lvl w:ilvl="1">
+      <w:numFmt w:val="bullet"/>
+      <w:lvlText w:val="-"/>
+      <w:lvlJc w:val="left"/>
+      <w:pPr>
+        <w:ind w:left="792" w:hanging="432"/>
+      </w:pPr>
+      <w:rPr>
+        <w:rFonts w:ascii="Palatino Linotype" w:eastAsiaTheme="minorHAnsi" w:hAnsi="Palatino Linotype" w:cstheme="minorBidi" w:hint="default"/>
+        <w:b/>
+        <w:bCs/>
+      </w:rPr>
+    </w:lvl>
+    <w:lvl w:ilvl="2">
+      <w:start w:val="1"/>
+      <w:numFmt w:val="bullet"/>
+      <w:lvlText w:val=""/>
+      <w:lvlJc w:val="left"/>
+      <w:pPr>
+        <w:ind w:left="1224" w:hanging="504"/>
+      </w:pPr>
+      <w:rPr>
+        <w:rFonts w:ascii="Wingdings" w:hAnsi="Wingdings" w:hint="default"/>
+      </w:rPr>
+    </w:lvl>
+    <w:lvl w:ilvl="3">
+      <w:start w:val="1"/>
+      <w:numFmt w:val="decimal"/>
+      <w:lvlText w:val="%1.%2.%3.%4."/>
+      <w:lvlJc w:val="left"/>
+      <w:pPr>
+        <w:ind w:left="1728" w:hanging="648"/>
+      </w:pPr>
+    </w:lvl>
+    <w:lvl w:ilvl="4">
+      <w:start w:val="1"/>
+      <w:numFmt w:val="decimal"/>
+      <w:lvlText w:val="%1.%2.%3.%4.%5."/>
+      <w:lvlJc w:val="left"/>
+      <w:pPr>
+        <w:ind w:left="2232" w:hanging="792"/>
+      </w:pPr>
+    </w:lvl>
+    <w:lvl w:ilvl="5">
+      <w:start w:val="1"/>
+      <w:numFmt w:val="decimal"/>
+      <w:lvlText w:val="%1.%2.%3.%4.%5.%6."/>
+      <w:lvlJc w:val="left"/>
+      <w:pPr>
+        <w:ind w:left="2736" w:hanging="936"/>
+      </w:pPr>
+    </w:lvl>
+    <w:lvl w:ilvl="6">
+      <w:start w:val="1"/>
+      <w:numFmt w:val="decimal"/>
+      <w:lvlText w:val="%1.%2.%3.%4.%5.%6.%7."/>
+      <w:lvlJc w:val="left"/>
+      <w:pPr>
+        <w:ind w:left="3240" w:hanging="1080"/>
+      </w:pPr>
+    </w:lvl>
+    <w:lvl w:ilvl="7">
+      <w:start w:val="1"/>
+      <w:numFmt w:val="decimal"/>
+      <w:lvlText w:val="%1.%2.%3.%4.%5.%6.%7.%8."/>
+      <w:lvlJc w:val="left"/>
+      <w:pPr>
+        <w:ind w:left="3744" w:hanging="1224"/>
+      </w:pPr>
+    </w:lvl>
+    <w:lvl w:ilvl="8">
+      <w:start w:val="1"/>
+      <w:numFmt w:val="decimal"/>
+      <w:lvlText w:val="%1.%2.%3.%4.%5.%6.%7.%8.%9."/>
+      <w:lvlJc w:val="left"/>
+      <w:pPr>
+        <w:ind w:left="4320" w:hanging="1440"/>
+      </w:pPr>
+    </w:lvl>
+  </w:abstractNum>
+  <w:abstractNum w:abstractNumId="8" w15:restartNumberingAfterBreak="0">
     <w:nsid w:val="33AA3E24"/>
     <w:multiLevelType w:val="hybridMultilevel"/>
     <w:tmpl w:val="6F6C209C"/>
@@ -3310,7 +5497,7 @@
       </w:rPr>
     </w:lvl>
   </w:abstractNum>
-  <w:abstractNum w:abstractNumId="8" w15:restartNumberingAfterBreak="0">
+  <w:abstractNum w:abstractNumId="9" w15:restartNumberingAfterBreak="0">
     <w:nsid w:val="3A5044EC"/>
     <w:multiLevelType w:val="multilevel"/>
     <w:tmpl w:val="9B768A40"/>
@@ -3423,7 +5610,7 @@
       </w:rPr>
     </w:lvl>
   </w:abstractNum>
-  <w:abstractNum w:abstractNumId="9" w15:restartNumberingAfterBreak="0">
+  <w:abstractNum w:abstractNumId="10" w15:restartNumberingAfterBreak="0">
     <w:nsid w:val="3B6F639B"/>
     <w:multiLevelType w:val="multilevel"/>
     <w:tmpl w:val="0409001F"/>
@@ -3509,7 +5696,7 @@
       </w:pPr>
     </w:lvl>
   </w:abstractNum>
-  <w:abstractNum w:abstractNumId="10" w15:restartNumberingAfterBreak="0">
+  <w:abstractNum w:abstractNumId="11" w15:restartNumberingAfterBreak="0">
     <w:nsid w:val="3C710D00"/>
     <w:multiLevelType w:val="multilevel"/>
     <w:tmpl w:val="175EF984"/>
@@ -3604,7 +5791,7 @@
       </w:pPr>
     </w:lvl>
   </w:abstractNum>
-  <w:abstractNum w:abstractNumId="11" w15:restartNumberingAfterBreak="0">
+  <w:abstractNum w:abstractNumId="12" w15:restartNumberingAfterBreak="0">
     <w:nsid w:val="3E242E70"/>
     <w:multiLevelType w:val="multilevel"/>
     <w:tmpl w:val="95D23754"/>
@@ -3726,7 +5913,7 @@
       </w:rPr>
     </w:lvl>
   </w:abstractNum>
-  <w:abstractNum w:abstractNumId="12" w15:restartNumberingAfterBreak="0">
+  <w:abstractNum w:abstractNumId="13" w15:restartNumberingAfterBreak="0">
     <w:nsid w:val="412723E4"/>
     <w:multiLevelType w:val="multilevel"/>
     <w:tmpl w:val="175EF984"/>
@@ -3821,7 +6008,7 @@
       </w:pPr>
     </w:lvl>
   </w:abstractNum>
-  <w:abstractNum w:abstractNumId="13" w15:restartNumberingAfterBreak="0">
+  <w:abstractNum w:abstractNumId="14" w15:restartNumberingAfterBreak="0">
     <w:nsid w:val="5F8F4B39"/>
     <w:multiLevelType w:val="multilevel"/>
     <w:tmpl w:val="5EC053B8"/>
@@ -3915,7 +6102,7 @@
       </w:pPr>
     </w:lvl>
   </w:abstractNum>
-  <w:abstractNum w:abstractNumId="14" w15:restartNumberingAfterBreak="0">
+  <w:abstractNum w:abstractNumId="15" w15:restartNumberingAfterBreak="0">
     <w:nsid w:val="60C10846"/>
     <w:multiLevelType w:val="multilevel"/>
     <w:tmpl w:val="175EF984"/>
@@ -4010,7 +6197,7 @@
       </w:pPr>
     </w:lvl>
   </w:abstractNum>
-  <w:abstractNum w:abstractNumId="15" w15:restartNumberingAfterBreak="0">
+  <w:abstractNum w:abstractNumId="16" w15:restartNumberingAfterBreak="0">
     <w:nsid w:val="618B660F"/>
     <w:multiLevelType w:val="multilevel"/>
     <w:tmpl w:val="0409001F"/>
@@ -4096,7 +6283,7 @@
       </w:pPr>
     </w:lvl>
   </w:abstractNum>
-  <w:abstractNum w:abstractNumId="16" w15:restartNumberingAfterBreak="0">
+  <w:abstractNum w:abstractNumId="17" w15:restartNumberingAfterBreak="0">
     <w:nsid w:val="6938675C"/>
     <w:multiLevelType w:val="multilevel"/>
     <w:tmpl w:val="0409001F"/>
@@ -4182,7 +6369,102 @@
       </w:pPr>
     </w:lvl>
   </w:abstractNum>
-  <w:abstractNum w:abstractNumId="17" w15:restartNumberingAfterBreak="0">
+  <w:abstractNum w:abstractNumId="18" w15:restartNumberingAfterBreak="0">
+    <w:nsid w:val="6A7267E6"/>
+    <w:multiLevelType w:val="multilevel"/>
+    <w:tmpl w:val="175EF984"/>
+    <w:lvl w:ilvl="0">
+      <w:numFmt w:val="bullet"/>
+      <w:lvlText w:val="-"/>
+      <w:lvlJc w:val="left"/>
+      <w:pPr>
+        <w:ind w:left="360" w:hanging="360"/>
+      </w:pPr>
+      <w:rPr>
+        <w:rFonts w:ascii="Palatino Linotype" w:eastAsiaTheme="minorHAnsi" w:hAnsi="Palatino Linotype" w:cstheme="minorBidi" w:hint="default"/>
+      </w:rPr>
+    </w:lvl>
+    <w:lvl w:ilvl="1">
+      <w:numFmt w:val="bullet"/>
+      <w:lvlText w:val="-"/>
+      <w:lvlJc w:val="left"/>
+      <w:pPr>
+        <w:ind w:left="792" w:hanging="432"/>
+      </w:pPr>
+      <w:rPr>
+        <w:rFonts w:ascii="Palatino Linotype" w:eastAsiaTheme="minorHAnsi" w:hAnsi="Palatino Linotype" w:cstheme="minorBidi" w:hint="default"/>
+        <w:b/>
+        <w:bCs/>
+      </w:rPr>
+    </w:lvl>
+    <w:lvl w:ilvl="2">
+      <w:start w:val="1"/>
+      <w:numFmt w:val="bullet"/>
+      <w:lvlText w:val=""/>
+      <w:lvlJc w:val="left"/>
+      <w:pPr>
+        <w:ind w:left="1224" w:hanging="504"/>
+      </w:pPr>
+      <w:rPr>
+        <w:rFonts w:ascii="Wingdings" w:hAnsi="Wingdings" w:hint="default"/>
+      </w:rPr>
+    </w:lvl>
+    <w:lvl w:ilvl="3">
+      <w:start w:val="1"/>
+      <w:numFmt w:val="decimal"/>
+      <w:lvlText w:val="%1.%2.%3.%4."/>
+      <w:lvlJc w:val="left"/>
+      <w:pPr>
+        <w:ind w:left="1728" w:hanging="648"/>
+      </w:pPr>
+    </w:lvl>
+    <w:lvl w:ilvl="4">
+      <w:start w:val="1"/>
+      <w:numFmt w:val="decimal"/>
+      <w:lvlText w:val="%1.%2.%3.%4.%5."/>
+      <w:lvlJc w:val="left"/>
+      <w:pPr>
+        <w:ind w:left="2232" w:hanging="792"/>
+      </w:pPr>
+    </w:lvl>
+    <w:lvl w:ilvl="5">
+      <w:start w:val="1"/>
+      <w:numFmt w:val="decimal"/>
+      <w:lvlText w:val="%1.%2.%3.%4.%5.%6."/>
+      <w:lvlJc w:val="left"/>
+      <w:pPr>
+        <w:ind w:left="2736" w:hanging="936"/>
+      </w:pPr>
+    </w:lvl>
+    <w:lvl w:ilvl="6">
+      <w:start w:val="1"/>
+      <w:numFmt w:val="decimal"/>
+      <w:lvlText w:val="%1.%2.%3.%4.%5.%6.%7."/>
+      <w:lvlJc w:val="left"/>
+      <w:pPr>
+        <w:ind w:left="3240" w:hanging="1080"/>
+      </w:pPr>
+    </w:lvl>
+    <w:lvl w:ilvl="7">
+      <w:start w:val="1"/>
+      <w:numFmt w:val="decimal"/>
+      <w:lvlText w:val="%1.%2.%3.%4.%5.%6.%7.%8."/>
+      <w:lvlJc w:val="left"/>
+      <w:pPr>
+        <w:ind w:left="3744" w:hanging="1224"/>
+      </w:pPr>
+    </w:lvl>
+    <w:lvl w:ilvl="8">
+      <w:start w:val="1"/>
+      <w:numFmt w:val="decimal"/>
+      <w:lvlText w:val="%1.%2.%3.%4.%5.%6.%7.%8.%9."/>
+      <w:lvlJc w:val="left"/>
+      <w:pPr>
+        <w:ind w:left="4320" w:hanging="1440"/>
+      </w:pPr>
+    </w:lvl>
+  </w:abstractNum>
+  <w:abstractNum w:abstractNumId="19" w15:restartNumberingAfterBreak="0">
     <w:nsid w:val="6E2A14D7"/>
     <w:multiLevelType w:val="hybridMultilevel"/>
     <w:tmpl w:val="C6AC5AE4"/>
@@ -4295,16 +6577,16 @@
     </w:lvl>
   </w:abstractNum>
   <w:num w:numId="1">
-    <w:abstractNumId w:val="17"/>
+    <w:abstractNumId w:val="19"/>
   </w:num>
   <w:num w:numId="2">
     <w:abstractNumId w:val="6"/>
   </w:num>
   <w:num w:numId="3">
-    <w:abstractNumId w:val="8"/>
+    <w:abstractNumId w:val="9"/>
   </w:num>
   <w:num w:numId="4">
-    <w:abstractNumId w:val="7"/>
+    <w:abstractNumId w:val="8"/>
   </w:num>
   <w:num w:numId="5">
     <w:abstractNumId w:val="4"/>
@@ -4313,31 +6595,31 @@
     <w:abstractNumId w:val="1"/>
   </w:num>
   <w:num w:numId="7">
-    <w:abstractNumId w:val="15"/>
+    <w:abstractNumId w:val="16"/>
   </w:num>
   <w:num w:numId="8">
     <w:abstractNumId w:val="5"/>
   </w:num>
   <w:num w:numId="9">
-    <w:abstractNumId w:val="11"/>
+    <w:abstractNumId w:val="12"/>
   </w:num>
   <w:num w:numId="10">
-    <w:abstractNumId w:val="16"/>
+    <w:abstractNumId w:val="17"/>
   </w:num>
   <w:num w:numId="11">
-    <w:abstractNumId w:val="9"/>
+    <w:abstractNumId w:val="10"/>
   </w:num>
   <w:num w:numId="12">
-    <w:abstractNumId w:val="13"/>
+    <w:abstractNumId w:val="14"/>
   </w:num>
   <w:num w:numId="13">
     <w:abstractNumId w:val="2"/>
   </w:num>
   <w:num w:numId="14">
-    <w:abstractNumId w:val="14"/>
+    <w:abstractNumId w:val="15"/>
   </w:num>
   <w:num w:numId="15">
-    <w:abstractNumId w:val="10"/>
+    <w:abstractNumId w:val="11"/>
   </w:num>
   <w:num w:numId="16">
     <w:abstractNumId w:val="0"/>
@@ -4346,7 +6628,13 @@
     <w:abstractNumId w:val="3"/>
   </w:num>
   <w:num w:numId="18">
-    <w:abstractNumId w:val="12"/>
+    <w:abstractNumId w:val="13"/>
+  </w:num>
+  <w:num w:numId="19">
+    <w:abstractNumId w:val="7"/>
+  </w:num>
+  <w:num w:numId="20">
+    <w:abstractNumId w:val="18"/>
   </w:num>
 </w:numbering>
 </file>
@@ -4817,6 +7105,7 @@
   <w:style w:type="character" w:default="1" w:styleId="DefaultParagraphFont">
     <w:name w:val="Default Paragraph Font"/>
     <w:uiPriority w:val="1"/>
+    <w:semiHidden/>
     <w:unhideWhenUsed/>
   </w:style>
   <w:style w:type="table" w:default="1" w:styleId="TableNormal">
@@ -5054,6 +7343,27 @@
       <w:sz w:val="18"/>
     </w:rPr>
   </w:style>
+  <w:style w:type="paragraph" w:styleId="TOCHeading">
+    <w:name w:val="TOC Heading"/>
+    <w:basedOn w:val="Heading1"/>
+    <w:next w:val="Normal"/>
+    <w:uiPriority w:val="39"/>
+    <w:unhideWhenUsed/>
+    <w:qFormat/>
+    <w:rsid w:val="007E7370"/>
+    <w:pPr>
+      <w:spacing w:before="240" w:after="0"/>
+      <w:contextualSpacing w:val="0"/>
+      <w:outlineLvl w:val="9"/>
+    </w:pPr>
+    <w:rPr>
+      <w:rFonts w:asciiTheme="majorHAnsi" w:hAnsiTheme="majorHAnsi"/>
+      <w:b w:val="0"/>
+      <w:spacing w:val="0"/>
+      <w:kern w:val="0"/>
+      <w:sz w:val="32"/>
+    </w:rPr>
+  </w:style>
   <w:style w:type="character" w:customStyle="1" w:styleId="FigureChar">
     <w:name w:val="Figure Char"/>
     <w:basedOn w:val="DefaultParagraphFont"/>
@@ -5063,6 +7373,44 @@
       <w:rFonts w:ascii="Century Gothic" w:hAnsi="Century Gothic"/>
       <w:sz w:val="18"/>
     </w:rPr>
+  </w:style>
+  <w:style w:type="paragraph" w:styleId="TOC1">
+    <w:name w:val="toc 1"/>
+    <w:basedOn w:val="Normal"/>
+    <w:next w:val="Normal"/>
+    <w:autoRedefine/>
+    <w:uiPriority w:val="39"/>
+    <w:unhideWhenUsed/>
+    <w:rsid w:val="007E7370"/>
+    <w:pPr>
+      <w:spacing w:after="100"/>
+    </w:pPr>
+  </w:style>
+  <w:style w:type="paragraph" w:styleId="TOC2">
+    <w:name w:val="toc 2"/>
+    <w:basedOn w:val="Normal"/>
+    <w:next w:val="Normal"/>
+    <w:autoRedefine/>
+    <w:uiPriority w:val="39"/>
+    <w:unhideWhenUsed/>
+    <w:rsid w:val="007E7370"/>
+    <w:pPr>
+      <w:spacing w:after="100"/>
+      <w:ind w:left="220"/>
+    </w:pPr>
+  </w:style>
+  <w:style w:type="paragraph" w:styleId="TOC3">
+    <w:name w:val="toc 3"/>
+    <w:basedOn w:val="Normal"/>
+    <w:next w:val="Normal"/>
+    <w:autoRedefine/>
+    <w:uiPriority w:val="39"/>
+    <w:unhideWhenUsed/>
+    <w:rsid w:val="007E7370"/>
+    <w:pPr>
+      <w:spacing w:after="100"/>
+      <w:ind w:left="440"/>
+    </w:pPr>
   </w:style>
 </w:styles>
 </file>
@@ -5367,7 +7715,7 @@
 </file>
 
 <file path=customXml/itemProps1.xml><?xml version="1.0" encoding="utf-8"?>
-<ds:datastoreItem xmlns:ds="http://schemas.openxmlformats.org/officeDocument/2006/customXml" ds:itemID="{B81C5267-6049-4F45-B255-FDA4408FCE5C}">
+<ds:datastoreItem xmlns:ds="http://schemas.openxmlformats.org/officeDocument/2006/customXml" ds:itemID="{47A6717B-DE74-4350-A8DB-F0BD5336DF72}">
   <ds:schemaRefs>
     <ds:schemaRef ds:uri="http://schemas.openxmlformats.org/officeDocument/2006/bibliography"/>
   </ds:schemaRefs>

</xml_diff>